<commit_message>
Added part of script for review and a new scene for Joe
</commit_message>
<xml_diff>
--- a/Story Script/JavaStoryline.docx
+++ b/Story Script/JavaStoryline.docx
@@ -15,11 +15,19 @@
           <w:lang w:val="en-PH"/>
         </w:rPr>
       </w:pPr>
-      <w:r>
-        <w:rPr>
-          <w:lang w:val="en-PH"/>
-        </w:rPr>
-        <w:t xml:space="preserve">Monogatari Game Script </w:t>
+      <w:proofErr w:type="spellStart"/>
+      <w:r>
+        <w:rPr>
+          <w:lang w:val="en-PH"/>
+        </w:rPr>
+        <w:t>Monogatari</w:t>
+      </w:r>
+      <w:proofErr w:type="spellEnd"/>
+      <w:r>
+        <w:rPr>
+          <w:lang w:val="en-PH"/>
+        </w:rPr>
+        <w:t xml:space="preserve"> Game Script </w:t>
       </w:r>
     </w:p>
     <w:p>
@@ -41,6 +49,8 @@
         </w:rPr>
         <w:t xml:space="preserve">Characters: </w:t>
       </w:r>
+      <w:proofErr w:type="spellStart"/>
+      <w:proofErr w:type="gramStart"/>
       <w:r>
         <w:rPr>
           <w:lang w:val="en-PH"/>
@@ -51,7 +61,14 @@
         <w:rPr>
           <w:lang w:val="en-PH"/>
         </w:rPr>
-        <w:t>,Mother,Player,Sidekick</w:t>
+        <w:t>,Mother</w:t>
+      </w:r>
+      <w:proofErr w:type="gramEnd"/>
+      <w:r>
+        <w:rPr>
+          <w:lang w:val="en-PH"/>
+        </w:rPr>
+        <w:t>,Player,Sidekick</w:t>
       </w:r>
       <w:r>
         <w:rPr>
@@ -59,6 +76,7 @@
         </w:rPr>
         <w:t>-saitama</w:t>
       </w:r>
+      <w:proofErr w:type="spellEnd"/>
       <w:r>
         <w:rPr>
           <w:lang w:val="en-PH"/>
@@ -83,12 +101,14 @@
         </w:rPr>
         <w:t xml:space="preserve">  </w:t>
       </w:r>
+      <w:proofErr w:type="spellStart"/>
       <w:r>
         <w:rPr>
           <w:lang w:val="en-PH"/>
         </w:rPr>
         <w:t>Onsat</w:t>
       </w:r>
+      <w:proofErr w:type="spellEnd"/>
       <w:r>
         <w:rPr>
           <w:lang w:val="en-PH"/>
@@ -99,19 +119,68 @@
         <w:rPr>
           <w:lang w:val="en-PH"/>
         </w:rPr>
-        <w:t xml:space="preserve"> Sventen </w:t>
-      </w:r>
-      <w:r>
-        <w:rPr>
-          <w:lang w:val="en-PH"/>
-        </w:rPr>
-        <w:t>, University Owner Architect SukMar , Exam Facilitator</w:t>
-      </w:r>
-      <w:r>
-        <w:rPr>
-          <w:lang w:val="en-PH"/>
-        </w:rPr>
-        <w:t xml:space="preserve"> Mr Nan</w:t>
+        <w:t xml:space="preserve"> </w:t>
+      </w:r>
+      <w:proofErr w:type="spellStart"/>
+      <w:r>
+        <w:rPr>
+          <w:lang w:val="en-PH"/>
+        </w:rPr>
+        <w:t>Sventen</w:t>
+      </w:r>
+      <w:proofErr w:type="spellEnd"/>
+      <w:r>
+        <w:rPr>
+          <w:lang w:val="en-PH"/>
+        </w:rPr>
+        <w:t xml:space="preserve"> </w:t>
+      </w:r>
+      <w:r>
+        <w:rPr>
+          <w:lang w:val="en-PH"/>
+        </w:rPr>
+        <w:t xml:space="preserve">, University Owner Architect </w:t>
+      </w:r>
+      <w:proofErr w:type="spellStart"/>
+      <w:r>
+        <w:rPr>
+          <w:lang w:val="en-PH"/>
+        </w:rPr>
+        <w:t>SukMar</w:t>
+      </w:r>
+      <w:proofErr w:type="spellEnd"/>
+      <w:r>
+        <w:rPr>
+          <w:lang w:val="en-PH"/>
+        </w:rPr>
+        <w:t xml:space="preserve"> , Exam Facilitator</w:t>
+      </w:r>
+      <w:r>
+        <w:rPr>
+          <w:lang w:val="en-PH"/>
+        </w:rPr>
+        <w:t xml:space="preserve"> </w:t>
+      </w:r>
+      <w:proofErr w:type="spellStart"/>
+      <w:r>
+        <w:rPr>
+          <w:lang w:val="en-PH"/>
+        </w:rPr>
+        <w:t>Mr</w:t>
+      </w:r>
+      <w:proofErr w:type="spellEnd"/>
+      <w:r>
+        <w:rPr>
+          <w:lang w:val="en-PH"/>
+        </w:rPr>
+        <w:t xml:space="preserve"> </w:t>
+      </w:r>
+      <w:proofErr w:type="spellStart"/>
+      <w:r>
+        <w:rPr>
+          <w:lang w:val="en-PH"/>
+        </w:rPr>
+        <w:t>Nan</w:t>
       </w:r>
       <w:r>
         <w:rPr>
@@ -125,66 +194,97 @@
         </w:rPr>
         <w:t>erf</w:t>
       </w:r>
-    </w:p>
-    <w:p>
-      <w:pPr>
-        <w:rPr>
-          <w:lang w:val="en-PH"/>
-        </w:rPr>
-      </w:pPr>
-    </w:p>
-    <w:p>
-      <w:pPr>
-        <w:rPr>
-          <w:lang w:val="en-PH"/>
-        </w:rPr>
-      </w:pPr>
-    </w:p>
-    <w:p>
-      <w:pPr>
-        <w:rPr>
-          <w:lang w:val="en-PH"/>
-        </w:rPr>
-      </w:pPr>
-    </w:p>
-    <w:p>
-      <w:pPr>
-        <w:rPr>
-          <w:lang w:val="en-PH"/>
-        </w:rPr>
-      </w:pPr>
-    </w:p>
-    <w:p>
-      <w:pPr>
-        <w:rPr>
-          <w:lang w:val="en-PH"/>
-        </w:rPr>
-      </w:pPr>
-      <w:r>
-        <w:rPr>
-          <w:lang w:val="en-PH"/>
-        </w:rPr>
-        <w:t>Additional choices for Name, Sex(Male,female) and age</w:t>
-      </w:r>
-    </w:p>
-    <w:p>
-      <w:pPr>
-        <w:rPr>
-          <w:lang w:val="en-PH"/>
-        </w:rPr>
-      </w:pPr>
-    </w:p>
-    <w:p>
-      <w:pPr>
-        <w:rPr>
-          <w:lang w:val="en-PH"/>
-        </w:rPr>
-      </w:pPr>
-      <w:r>
-        <w:rPr>
-          <w:lang w:val="en-PH"/>
-        </w:rPr>
-        <w:t>Story-Line: Start from High School</w:t>
+      <w:proofErr w:type="spellEnd"/>
+    </w:p>
+    <w:p>
+      <w:pPr>
+        <w:rPr>
+          <w:lang w:val="en-PH"/>
+        </w:rPr>
+      </w:pPr>
+    </w:p>
+    <w:p>
+      <w:pPr>
+        <w:rPr>
+          <w:lang w:val="en-PH"/>
+        </w:rPr>
+      </w:pPr>
+    </w:p>
+    <w:p>
+      <w:pPr>
+        <w:rPr>
+          <w:lang w:val="en-PH"/>
+        </w:rPr>
+      </w:pPr>
+    </w:p>
+    <w:p>
+      <w:pPr>
+        <w:rPr>
+          <w:lang w:val="en-PH"/>
+        </w:rPr>
+      </w:pPr>
+    </w:p>
+    <w:p>
+      <w:pPr>
+        <w:rPr>
+          <w:lang w:val="en-PH"/>
+        </w:rPr>
+      </w:pPr>
+      <w:r>
+        <w:rPr>
+          <w:lang w:val="en-PH"/>
+        </w:rPr>
+        <w:t xml:space="preserve">Additional choices for Name, </w:t>
+      </w:r>
+      <w:proofErr w:type="gramStart"/>
+      <w:r>
+        <w:rPr>
+          <w:lang w:val="en-PH"/>
+        </w:rPr>
+        <w:t>Sex(</w:t>
+      </w:r>
+      <w:proofErr w:type="spellStart"/>
+      <w:proofErr w:type="gramEnd"/>
+      <w:r>
+        <w:rPr>
+          <w:lang w:val="en-PH"/>
+        </w:rPr>
+        <w:t>Male,female</w:t>
+      </w:r>
+      <w:proofErr w:type="spellEnd"/>
+      <w:r>
+        <w:rPr>
+          <w:lang w:val="en-PH"/>
+        </w:rPr>
+        <w:t>) and age</w:t>
+      </w:r>
+    </w:p>
+    <w:p>
+      <w:pPr>
+        <w:rPr>
+          <w:lang w:val="en-PH"/>
+        </w:rPr>
+      </w:pPr>
+    </w:p>
+    <w:p>
+      <w:pPr>
+        <w:rPr>
+          <w:lang w:val="en-PH"/>
+        </w:rPr>
+      </w:pPr>
+      <w:proofErr w:type="gramStart"/>
+      <w:r>
+        <w:rPr>
+          <w:lang w:val="en-PH"/>
+        </w:rPr>
+        <w:t>Story-Line</w:t>
+      </w:r>
+      <w:proofErr w:type="gramEnd"/>
+      <w:r>
+        <w:rPr>
+          <w:lang w:val="en-PH"/>
+        </w:rPr>
+        <w:t>: Start from High School</w:t>
       </w:r>
       <w:r>
         <w:rPr>
@@ -287,20 +387,176 @@
         <w:rPr>
           <w:lang w:val="en-PH"/>
         </w:rPr>
-        <w:t>Dialogue with parents na hindi sya kayang papasukin ng college kasi mahirap lang sila at walang pera</w:t>
-      </w:r>
-    </w:p>
-    <w:p>
-      <w:pPr>
-        <w:rPr>
-          <w:lang w:val="en-PH"/>
-        </w:rPr>
-      </w:pPr>
-      <w:r>
-        <w:rPr>
-          <w:lang w:val="en-PH"/>
-        </w:rPr>
-        <w:t>Nanay Onyang:</w:t>
+        <w:t xml:space="preserve">Dialogue with parents </w:t>
+      </w:r>
+      <w:proofErr w:type="spellStart"/>
+      <w:r>
+        <w:rPr>
+          <w:lang w:val="en-PH"/>
+        </w:rPr>
+        <w:t>na</w:t>
+      </w:r>
+      <w:proofErr w:type="spellEnd"/>
+      <w:r>
+        <w:rPr>
+          <w:lang w:val="en-PH"/>
+        </w:rPr>
+        <w:t xml:space="preserve"> </w:t>
+      </w:r>
+      <w:proofErr w:type="spellStart"/>
+      <w:r>
+        <w:rPr>
+          <w:lang w:val="en-PH"/>
+        </w:rPr>
+        <w:t>hindi</w:t>
+      </w:r>
+      <w:proofErr w:type="spellEnd"/>
+      <w:r>
+        <w:rPr>
+          <w:lang w:val="en-PH"/>
+        </w:rPr>
+        <w:t xml:space="preserve"> </w:t>
+      </w:r>
+      <w:proofErr w:type="spellStart"/>
+      <w:r>
+        <w:rPr>
+          <w:lang w:val="en-PH"/>
+        </w:rPr>
+        <w:t>sya</w:t>
+      </w:r>
+      <w:proofErr w:type="spellEnd"/>
+      <w:r>
+        <w:rPr>
+          <w:lang w:val="en-PH"/>
+        </w:rPr>
+        <w:t xml:space="preserve"> </w:t>
+      </w:r>
+      <w:proofErr w:type="spellStart"/>
+      <w:r>
+        <w:rPr>
+          <w:lang w:val="en-PH"/>
+        </w:rPr>
+        <w:t>kayang</w:t>
+      </w:r>
+      <w:proofErr w:type="spellEnd"/>
+      <w:r>
+        <w:rPr>
+          <w:lang w:val="en-PH"/>
+        </w:rPr>
+        <w:t xml:space="preserve"> </w:t>
+      </w:r>
+      <w:proofErr w:type="spellStart"/>
+      <w:r>
+        <w:rPr>
+          <w:lang w:val="en-PH"/>
+        </w:rPr>
+        <w:t>papasukin</w:t>
+      </w:r>
+      <w:proofErr w:type="spellEnd"/>
+      <w:r>
+        <w:rPr>
+          <w:lang w:val="en-PH"/>
+        </w:rPr>
+        <w:t xml:space="preserve"> ng college </w:t>
+      </w:r>
+      <w:proofErr w:type="spellStart"/>
+      <w:r>
+        <w:rPr>
+          <w:lang w:val="en-PH"/>
+        </w:rPr>
+        <w:t>kasi</w:t>
+      </w:r>
+      <w:proofErr w:type="spellEnd"/>
+      <w:r>
+        <w:rPr>
+          <w:lang w:val="en-PH"/>
+        </w:rPr>
+        <w:t xml:space="preserve"> </w:t>
+      </w:r>
+      <w:proofErr w:type="spellStart"/>
+      <w:r>
+        <w:rPr>
+          <w:lang w:val="en-PH"/>
+        </w:rPr>
+        <w:t>mahirap</w:t>
+      </w:r>
+      <w:proofErr w:type="spellEnd"/>
+      <w:r>
+        <w:rPr>
+          <w:lang w:val="en-PH"/>
+        </w:rPr>
+        <w:t xml:space="preserve"> lang </w:t>
+      </w:r>
+      <w:proofErr w:type="spellStart"/>
+      <w:r>
+        <w:rPr>
+          <w:lang w:val="en-PH"/>
+        </w:rPr>
+        <w:t>sila</w:t>
+      </w:r>
+      <w:proofErr w:type="spellEnd"/>
+      <w:r>
+        <w:rPr>
+          <w:lang w:val="en-PH"/>
+        </w:rPr>
+        <w:t xml:space="preserve"> at </w:t>
+      </w:r>
+      <w:proofErr w:type="spellStart"/>
+      <w:r>
+        <w:rPr>
+          <w:lang w:val="en-PH"/>
+        </w:rPr>
+        <w:t>walang</w:t>
+      </w:r>
+      <w:proofErr w:type="spellEnd"/>
+      <w:r>
+        <w:rPr>
+          <w:lang w:val="en-PH"/>
+        </w:rPr>
+        <w:t xml:space="preserve"> </w:t>
+      </w:r>
+      <w:proofErr w:type="spellStart"/>
+      <w:r>
+        <w:rPr>
+          <w:lang w:val="en-PH"/>
+        </w:rPr>
+        <w:t>pera</w:t>
+      </w:r>
+      <w:proofErr w:type="spellEnd"/>
+    </w:p>
+    <w:p>
+      <w:pPr>
+        <w:rPr>
+          <w:lang w:val="en-PH"/>
+        </w:rPr>
+      </w:pPr>
+      <w:proofErr w:type="spellStart"/>
+      <w:r>
+        <w:rPr>
+          <w:lang w:val="en-PH"/>
+        </w:rPr>
+        <w:t>Nanay</w:t>
+      </w:r>
+      <w:proofErr w:type="spellEnd"/>
+      <w:r>
+        <w:rPr>
+          <w:lang w:val="en-PH"/>
+        </w:rPr>
+        <w:t xml:space="preserve"> </w:t>
+      </w:r>
+      <w:proofErr w:type="spellStart"/>
+      <w:r>
+        <w:rPr>
+          <w:lang w:val="en-PH"/>
+        </w:rPr>
+        <w:t>Onyang</w:t>
+      </w:r>
+      <w:proofErr w:type="spellEnd"/>
+      <w:r>
+        <w:rPr>
+          <w:lang w:val="en-PH"/>
+        </w:rPr>
+        <w:t>:</w:t>
       </w:r>
     </w:p>
     <w:p>
@@ -370,19 +626,55 @@
         <w:rPr>
           <w:lang w:val="en-PH"/>
         </w:rPr>
-        <w:t>He felt really excited. Player can choose level of expression (</w:t>
-      </w:r>
-      <w:r>
-        <w:rPr>
-          <w:lang w:val="en-PH"/>
-        </w:rPr>
-        <w:t>normal-default-,</w:t>
-      </w:r>
-      <w:r>
-        <w:rPr>
-          <w:lang w:val="en-PH"/>
-        </w:rPr>
-        <w:t>happy,happier,happiest)</w:t>
+        <w:t xml:space="preserve">He felt </w:t>
+      </w:r>
+      <w:proofErr w:type="gramStart"/>
+      <w:r>
+        <w:rPr>
+          <w:lang w:val="en-PH"/>
+        </w:rPr>
+        <w:t>really excited</w:t>
+      </w:r>
+      <w:proofErr w:type="gramEnd"/>
+      <w:r>
+        <w:rPr>
+          <w:lang w:val="en-PH"/>
+        </w:rPr>
+        <w:t>. Player can choose level of expression (</w:t>
+      </w:r>
+      <w:r>
+        <w:rPr>
+          <w:lang w:val="en-PH"/>
+        </w:rPr>
+        <w:t>normal-default</w:t>
+      </w:r>
+      <w:proofErr w:type="gramStart"/>
+      <w:r>
+        <w:rPr>
+          <w:lang w:val="en-PH"/>
+        </w:rPr>
+        <w:t>-,</w:t>
+      </w:r>
+      <w:proofErr w:type="spellStart"/>
+      <w:r>
+        <w:rPr>
+          <w:lang w:val="en-PH"/>
+        </w:rPr>
+        <w:t>happy</w:t>
+      </w:r>
+      <w:proofErr w:type="gramEnd"/>
+      <w:r>
+        <w:rPr>
+          <w:lang w:val="en-PH"/>
+        </w:rPr>
+        <w:t>,happier,happiest</w:t>
+      </w:r>
+      <w:proofErr w:type="spellEnd"/>
+      <w:r>
+        <w:rPr>
+          <w:lang w:val="en-PH"/>
+        </w:rPr>
+        <w:t>)</w:t>
       </w:r>
       <w:r>
         <w:rPr>
@@ -414,17 +706,39 @@
         </w:rPr>
         <w:t xml:space="preserve">. Player can </w:t>
       </w:r>
-      <w:r>
-        <w:rPr>
-          <w:lang w:val="en-PH"/>
-        </w:rPr>
-        <w:t>choose(Male</w:t>
-      </w:r>
-      <w:r>
-        <w:rPr>
-          <w:lang w:val="en-PH"/>
-        </w:rPr>
-        <w:t>, female, lgbt sidekick)</w:t>
+      <w:proofErr w:type="gramStart"/>
+      <w:r>
+        <w:rPr>
+          <w:lang w:val="en-PH"/>
+        </w:rPr>
+        <w:t>choose(</w:t>
+      </w:r>
+      <w:proofErr w:type="gramEnd"/>
+      <w:r>
+        <w:rPr>
+          <w:lang w:val="en-PH"/>
+        </w:rPr>
+        <w:t>Male</w:t>
+      </w:r>
+      <w:r>
+        <w:rPr>
+          <w:lang w:val="en-PH"/>
+        </w:rPr>
+        <w:t xml:space="preserve">, female, </w:t>
+      </w:r>
+      <w:proofErr w:type="spellStart"/>
+      <w:r>
+        <w:rPr>
+          <w:lang w:val="en-PH"/>
+        </w:rPr>
+        <w:t>lgbt</w:t>
+      </w:r>
+      <w:proofErr w:type="spellEnd"/>
+      <w:r>
+        <w:rPr>
+          <w:lang w:val="en-PH"/>
+        </w:rPr>
+        <w:t xml:space="preserve"> sidekick)</w:t>
       </w:r>
       <w:r>
         <w:rPr>
@@ -463,20 +777,90 @@
         <w:rPr>
           <w:lang w:val="en-PH"/>
         </w:rPr>
-        <w:t>Player: No! haha. You’re more stupid than mine. It’s harder for you to understand.</w:t>
-      </w:r>
-    </w:p>
-    <w:p>
-      <w:pPr>
-        <w:rPr>
-          <w:lang w:val="en-PH"/>
-        </w:rPr>
-      </w:pPr>
-      <w:r>
-        <w:rPr>
-          <w:lang w:val="en-PH"/>
-        </w:rPr>
-        <w:t>Ok, I have to go now to look what I can do for this hehe.</w:t>
+        <w:t xml:space="preserve">Player: No! </w:t>
+      </w:r>
+      <w:proofErr w:type="spellStart"/>
+      <w:r>
+        <w:rPr>
+          <w:lang w:val="en-PH"/>
+        </w:rPr>
+        <w:t>haha</w:t>
+      </w:r>
+      <w:proofErr w:type="spellEnd"/>
+      <w:r>
+        <w:rPr>
+          <w:lang w:val="en-PH"/>
+        </w:rPr>
+        <w:t xml:space="preserve">. </w:t>
+      </w:r>
+      <w:proofErr w:type="gramStart"/>
+      <w:r>
+        <w:rPr>
+          <w:lang w:val="en-PH"/>
+        </w:rPr>
+        <w:t>You’re</w:t>
+      </w:r>
+      <w:proofErr w:type="gramEnd"/>
+      <w:r>
+        <w:rPr>
+          <w:lang w:val="en-PH"/>
+        </w:rPr>
+        <w:t xml:space="preserve"> more stupid than mine. </w:t>
+      </w:r>
+      <w:proofErr w:type="gramStart"/>
+      <w:r>
+        <w:rPr>
+          <w:lang w:val="en-PH"/>
+        </w:rPr>
+        <w:t>It’s</w:t>
+      </w:r>
+      <w:proofErr w:type="gramEnd"/>
+      <w:r>
+        <w:rPr>
+          <w:lang w:val="en-PH"/>
+        </w:rPr>
+        <w:t xml:space="preserve"> harder for you to understand.</w:t>
+      </w:r>
+    </w:p>
+    <w:p>
+      <w:pPr>
+        <w:rPr>
+          <w:lang w:val="en-PH"/>
+        </w:rPr>
+      </w:pPr>
+      <w:r>
+        <w:rPr>
+          <w:lang w:val="en-PH"/>
+        </w:rPr>
+        <w:t xml:space="preserve">Ok, I </w:t>
+      </w:r>
+      <w:proofErr w:type="gramStart"/>
+      <w:r>
+        <w:rPr>
+          <w:lang w:val="en-PH"/>
+        </w:rPr>
+        <w:t>have to</w:t>
+      </w:r>
+      <w:proofErr w:type="gramEnd"/>
+      <w:r>
+        <w:rPr>
+          <w:lang w:val="en-PH"/>
+        </w:rPr>
+        <w:t xml:space="preserve"> go now to look what I can do for this </w:t>
+      </w:r>
+      <w:proofErr w:type="spellStart"/>
+      <w:r>
+        <w:rPr>
+          <w:lang w:val="en-PH"/>
+        </w:rPr>
+        <w:t>hehe</w:t>
+      </w:r>
+      <w:proofErr w:type="spellEnd"/>
+      <w:r>
+        <w:rPr>
+          <w:lang w:val="en-PH"/>
+        </w:rPr>
+        <w:t>.</w:t>
       </w:r>
     </w:p>
     <w:p>
@@ -509,13 +893,7 @@
         <w:rPr>
           <w:lang w:val="en-PH"/>
         </w:rPr>
-        <w:t xml:space="preserve">Scene3: </w:t>
-      </w:r>
-      <w:r>
-        <w:rPr>
-          <w:lang w:val="en-PH"/>
-        </w:rPr>
-        <w:t xml:space="preserve">He will see two aspiring </w:t>
+        <w:t xml:space="preserve">Scene3: He will see two aspiring </w:t>
       </w:r>
       <w:r>
         <w:rPr>
@@ -533,7 +911,21 @@
         <w:rPr>
           <w:lang w:val="en-PH"/>
         </w:rPr>
-        <w:t xml:space="preserve"> who want to take the Entrance exam for the Ulaps University. Training Center.</w:t>
+        <w:t xml:space="preserve"> who want to take the Entrance exam for the </w:t>
+      </w:r>
+      <w:proofErr w:type="spellStart"/>
+      <w:r>
+        <w:rPr>
+          <w:lang w:val="en-PH"/>
+        </w:rPr>
+        <w:t>Ulaps</w:t>
+      </w:r>
+      <w:proofErr w:type="spellEnd"/>
+      <w:r>
+        <w:rPr>
+          <w:lang w:val="en-PH"/>
+        </w:rPr>
+        <w:t xml:space="preserve"> University. Training Center.</w:t>
       </w:r>
       <w:r>
         <w:rPr>
@@ -559,7 +951,49 @@
         <w:rPr>
           <w:lang w:val="en-PH"/>
         </w:rPr>
-        <w:t>(s1,s2 mukhang sanggano)</w:t>
+        <w:t>(s</w:t>
+      </w:r>
+      <w:proofErr w:type="gramStart"/>
+      <w:r>
+        <w:rPr>
+          <w:lang w:val="en-PH"/>
+        </w:rPr>
+        <w:t>1,s</w:t>
+      </w:r>
+      <w:proofErr w:type="gramEnd"/>
+      <w:r>
+        <w:rPr>
+          <w:lang w:val="en-PH"/>
+        </w:rPr>
+        <w:t xml:space="preserve">2 </w:t>
+      </w:r>
+      <w:proofErr w:type="spellStart"/>
+      <w:r>
+        <w:rPr>
+          <w:lang w:val="en-PH"/>
+        </w:rPr>
+        <w:t>mukhang</w:t>
+      </w:r>
+      <w:proofErr w:type="spellEnd"/>
+      <w:r>
+        <w:rPr>
+          <w:lang w:val="en-PH"/>
+        </w:rPr>
+        <w:t xml:space="preserve"> </w:t>
+      </w:r>
+      <w:proofErr w:type="spellStart"/>
+      <w:r>
+        <w:rPr>
+          <w:lang w:val="en-PH"/>
+        </w:rPr>
+        <w:t>sanggano</w:t>
+      </w:r>
+      <w:proofErr w:type="spellEnd"/>
+      <w:r>
+        <w:rPr>
+          <w:lang w:val="en-PH"/>
+        </w:rPr>
+        <w:t>)</w:t>
       </w:r>
     </w:p>
     <w:p>
@@ -591,13 +1025,35 @@
         <w:rPr>
           <w:lang w:val="en-PH"/>
         </w:rPr>
-        <w:t xml:space="preserve"> about this Ulaps</w:t>
-      </w:r>
-      <w:r>
-        <w:rPr>
-          <w:lang w:val="en-PH"/>
-        </w:rPr>
-        <w:t xml:space="preserve"> University. I am really confident I will pass the Entrance Exam</w:t>
+        <w:t xml:space="preserve"> about this </w:t>
+      </w:r>
+      <w:proofErr w:type="spellStart"/>
+      <w:r>
+        <w:rPr>
+          <w:lang w:val="en-PH"/>
+        </w:rPr>
+        <w:t>Ulaps</w:t>
+      </w:r>
+      <w:proofErr w:type="spellEnd"/>
+      <w:r>
+        <w:rPr>
+          <w:lang w:val="en-PH"/>
+        </w:rPr>
+        <w:t xml:space="preserve"> University. I am </w:t>
+      </w:r>
+      <w:proofErr w:type="gramStart"/>
+      <w:r>
+        <w:rPr>
+          <w:lang w:val="en-PH"/>
+        </w:rPr>
+        <w:t>really confident</w:t>
+      </w:r>
+      <w:proofErr w:type="gramEnd"/>
+      <w:r>
+        <w:rPr>
+          <w:lang w:val="en-PH"/>
+        </w:rPr>
+        <w:t xml:space="preserve"> I will pass the Entrance Exam</w:t>
       </w:r>
       <w:r>
         <w:rPr>
@@ -623,7 +1079,35 @@
         <w:rPr>
           <w:lang w:val="en-PH"/>
         </w:rPr>
-        <w:t>S2: Me too. Hehe. Luckily I have internet to review. We have to opportunity to learn freely and be paid hehe.</w:t>
+        <w:t xml:space="preserve">S2: Me too. Hehe. </w:t>
+      </w:r>
+      <w:proofErr w:type="gramStart"/>
+      <w:r>
+        <w:rPr>
+          <w:lang w:val="en-PH"/>
+        </w:rPr>
+        <w:t>Luckily</w:t>
+      </w:r>
+      <w:proofErr w:type="gramEnd"/>
+      <w:r>
+        <w:rPr>
+          <w:lang w:val="en-PH"/>
+        </w:rPr>
+        <w:t xml:space="preserve"> I have internet to review. We have to opportunity to learn freely and be paid </w:t>
+      </w:r>
+      <w:proofErr w:type="spellStart"/>
+      <w:r>
+        <w:rPr>
+          <w:lang w:val="en-PH"/>
+        </w:rPr>
+        <w:t>hehe</w:t>
+      </w:r>
+      <w:proofErr w:type="spellEnd"/>
+      <w:r>
+        <w:rPr>
+          <w:lang w:val="en-PH"/>
+        </w:rPr>
+        <w:t>.</w:t>
       </w:r>
     </w:p>
     <w:p>
@@ -737,24 +1221,42 @@
         </w:rPr>
         <w:t xml:space="preserve"> </w:t>
       </w:r>
+      <w:proofErr w:type="spellStart"/>
+      <w:proofErr w:type="gramStart"/>
       <w:r>
         <w:rPr>
           <w:lang w:val="en-PH"/>
         </w:rPr>
         <w:t>ha</w:t>
       </w:r>
-    </w:p>
-    <w:p>
-      <w:pPr>
-        <w:rPr>
-          <w:lang w:val="en-PH"/>
-        </w:rPr>
-      </w:pPr>
-      <w:r>
-        <w:rPr>
-          <w:lang w:val="en-PH"/>
-        </w:rPr>
-        <w:t xml:space="preserve">S2: Why are you so harsh to the poor and less educated people S1? By the way, we are preparing for this very hard exam in the school for a newly opened German University, called Ulaps University and Training Center. Here you might be interested. </w:t>
+      <w:proofErr w:type="spellEnd"/>
+      <w:proofErr w:type="gramEnd"/>
+    </w:p>
+    <w:p>
+      <w:pPr>
+        <w:rPr>
+          <w:lang w:val="en-PH"/>
+        </w:rPr>
+      </w:pPr>
+      <w:r>
+        <w:rPr>
+          <w:lang w:val="en-PH"/>
+        </w:rPr>
+        <w:t xml:space="preserve">S2: Why are you so harsh to the poor and less educated people S1? By the way, we are preparing for this very hard exam in the school for a newly opened German University, called </w:t>
+      </w:r>
+      <w:proofErr w:type="spellStart"/>
+      <w:r>
+        <w:rPr>
+          <w:lang w:val="en-PH"/>
+        </w:rPr>
+        <w:t>Ulaps</w:t>
+      </w:r>
+      <w:proofErr w:type="spellEnd"/>
+      <w:r>
+        <w:rPr>
+          <w:lang w:val="en-PH"/>
+        </w:rPr>
+        <w:t xml:space="preserve"> University and Training Center. Here you might be interested. </w:t>
       </w:r>
       <w:r>
         <w:rPr>
@@ -768,12 +1270,14 @@
         </w:rPr>
         <w:t xml:space="preserve"> </w:t>
       </w:r>
+      <w:proofErr w:type="gramStart"/>
       <w:r>
         <w:rPr>
           <w:lang w:val="en-PH"/>
         </w:rPr>
         <w:t>give</w:t>
       </w:r>
+      <w:proofErr w:type="gramEnd"/>
       <w:r>
         <w:rPr>
           <w:lang w:val="en-PH"/>
@@ -898,7 +1402,21 @@
         <w:rPr>
           <w:lang w:val="en-PH"/>
         </w:rPr>
-        <w:t xml:space="preserve"> hehe :-D</w:t>
+        <w:t xml:space="preserve"> </w:t>
+      </w:r>
+      <w:proofErr w:type="spellStart"/>
+      <w:r>
+        <w:rPr>
+          <w:lang w:val="en-PH"/>
+        </w:rPr>
+        <w:t>hehe</w:t>
+      </w:r>
+      <w:proofErr w:type="spellEnd"/>
+      <w:r>
+        <w:rPr>
+          <w:lang w:val="en-PH"/>
+        </w:rPr>
+        <w:t xml:space="preserve"> :-D</w:t>
       </w:r>
     </w:p>
     <w:p>
@@ -1011,7 +1529,21 @@
         <w:rPr>
           <w:lang w:val="en-PH"/>
         </w:rPr>
-        <w:t>Player: I will go to the moon mom. Hopefully, I can go back safely. Joke only mom. I will go maybe to look for work since you cannot send me to college. Don’t worry mom, I can handle myself. Maybe someday I could go to college</w:t>
+        <w:t xml:space="preserve">Player: I will go to the moon mom. Hopefully, I can go back safely. Joke only mom. I will go maybe to look for work since you cannot send me to college. </w:t>
+      </w:r>
+      <w:proofErr w:type="gramStart"/>
+      <w:r>
+        <w:rPr>
+          <w:lang w:val="en-PH"/>
+        </w:rPr>
+        <w:t>Don’t</w:t>
+      </w:r>
+      <w:proofErr w:type="gramEnd"/>
+      <w:r>
+        <w:rPr>
+          <w:lang w:val="en-PH"/>
+        </w:rPr>
+        <w:t xml:space="preserve"> worry mom, I can handle myself. Maybe someday I could go to college</w:t>
       </w:r>
       <w:r>
         <w:rPr>
@@ -1025,11 +1557,19 @@
         </w:rPr>
         <w:t xml:space="preserve"> </w:t>
       </w:r>
-      <w:r>
-        <w:rPr>
-          <w:lang w:val="en-PH"/>
-        </w:rPr>
-        <w:t>Let us</w:t>
+      <w:proofErr w:type="gramStart"/>
+      <w:r>
+        <w:rPr>
+          <w:lang w:val="en-PH"/>
+        </w:rPr>
+        <w:t>Let</w:t>
+      </w:r>
+      <w:proofErr w:type="gramEnd"/>
+      <w:r>
+        <w:rPr>
+          <w:lang w:val="en-PH"/>
+        </w:rPr>
+        <w:t xml:space="preserve"> us</w:t>
       </w:r>
       <w:r>
         <w:rPr>
@@ -1075,151 +1615,819 @@
         <w:rPr>
           <w:lang w:val="en-PH"/>
         </w:rPr>
-        <w:t>Player: no, Thanks mom. Gonna go now!</w:t>
-      </w:r>
-    </w:p>
-    <w:p>
-      <w:pPr>
-        <w:rPr>
-          <w:lang w:val="en-PH"/>
-        </w:rPr>
-      </w:pPr>
-    </w:p>
-    <w:p>
-      <w:pPr>
-        <w:rPr>
-          <w:lang w:val="en-PH"/>
-        </w:rPr>
-      </w:pPr>
-      <w:r>
-        <w:rPr>
-          <w:lang w:val="en-PH"/>
-        </w:rPr>
-        <w:t>Scene 6 Ulaps University Inquiring.</w:t>
-      </w:r>
-    </w:p>
-    <w:p>
-      <w:pPr>
-        <w:rPr>
-          <w:lang w:val="en-PH"/>
-        </w:rPr>
-      </w:pPr>
-    </w:p>
-    <w:p>
-      <w:pPr>
-        <w:rPr>
-          <w:lang w:val="en-PH"/>
-        </w:rPr>
-      </w:pPr>
-      <w:r>
-        <w:rPr>
-          <w:lang w:val="en-PH"/>
-        </w:rPr>
-        <w:t>Here player will meet the Npc. Exam facilitator Mr. Nanderf.</w:t>
-      </w:r>
-    </w:p>
-    <w:p>
-      <w:pPr>
-        <w:rPr>
-          <w:lang w:val="en-PH"/>
-        </w:rPr>
-      </w:pPr>
-    </w:p>
-    <w:p>
-      <w:pPr>
-        <w:rPr>
-          <w:lang w:val="en-PH"/>
-        </w:rPr>
-      </w:pPr>
-      <w:r>
-        <w:rPr>
-          <w:lang w:val="en-PH"/>
-        </w:rPr>
-        <w:t>Mr. Nanderf: Hi! Welcome to the Ulaps University and Training Center. Let us start realizing your dreams.</w:t>
-      </w:r>
-    </w:p>
-    <w:p>
-      <w:pPr>
-        <w:rPr>
-          <w:lang w:val="en-PH"/>
-        </w:rPr>
-      </w:pPr>
-    </w:p>
-    <w:p>
-      <w:pPr>
-        <w:rPr>
-          <w:lang w:val="en-PH"/>
-        </w:rPr>
-      </w:pPr>
-    </w:p>
-    <w:p>
-      <w:pPr>
-        <w:rPr>
-          <w:lang w:val="en-PH"/>
-        </w:rPr>
-      </w:pPr>
-      <w:r>
-        <w:rPr>
-          <w:lang w:val="en-PH"/>
-        </w:rPr>
-        <w:t xml:space="preserve">Click Mr. Nanderf </w:t>
-      </w:r>
-      <w:r>
-        <w:rPr>
-          <w:lang w:val="en-PH"/>
-        </w:rPr>
-        <w:t>for Career</w:t>
-      </w:r>
-      <w:r>
-        <w:rPr>
-          <w:lang w:val="en-PH"/>
-        </w:rPr>
-        <w:t xml:space="preserve"> Path to generate</w:t>
-      </w:r>
-      <w:r>
-        <w:rPr>
-          <w:lang w:val="en-PH"/>
-        </w:rPr>
-        <w:t xml:space="preserve"> r</w:t>
-      </w:r>
-      <w:r>
-        <w:rPr>
-          <w:lang w:val="en-PH"/>
-        </w:rPr>
-        <w:t>eviewer.</w:t>
-      </w:r>
-      <w:r>
-        <w:rPr>
-          <w:lang w:val="en-PH"/>
-        </w:rPr>
-        <w:t xml:space="preserve"> For the chosen path.</w:t>
-      </w:r>
-      <w:r>
-        <w:rPr>
-          <w:lang w:val="en-PH"/>
-        </w:rPr>
-        <w:t xml:space="preserve"> Generate career path.</w:t>
-      </w:r>
-    </w:p>
-    <w:p>
-      <w:pPr>
-        <w:rPr>
-          <w:lang w:val="en-PH"/>
-        </w:rPr>
-      </w:pPr>
-    </w:p>
-    <w:p>
-      <w:pPr>
-        <w:rPr>
-          <w:lang w:val="en-PH"/>
-        </w:rPr>
-      </w:pPr>
-      <w:r>
-        <w:rPr>
-          <w:lang w:val="en-PH"/>
-        </w:rPr>
-        <w:t>Mr. Nanderf: Great! Goodluck! See you on your exam date.</w:t>
-      </w:r>
+        <w:t xml:space="preserve">Player: no, Thanks mom. </w:t>
+      </w:r>
+      <w:proofErr w:type="spellStart"/>
+      <w:r>
+        <w:rPr>
+          <w:lang w:val="en-PH"/>
+        </w:rPr>
+        <w:t>Gonna</w:t>
+      </w:r>
+      <w:proofErr w:type="spellEnd"/>
+      <w:r>
+        <w:rPr>
+          <w:lang w:val="en-PH"/>
+        </w:rPr>
+        <w:t xml:space="preserve"> go now!</w:t>
+      </w:r>
+    </w:p>
+    <w:p>
+      <w:pPr>
+        <w:rPr>
+          <w:lang w:val="en-PH"/>
+        </w:rPr>
+      </w:pPr>
+    </w:p>
+    <w:p>
+      <w:pPr>
+        <w:rPr>
+          <w:lang w:val="en-PH"/>
+        </w:rPr>
+      </w:pPr>
+      <w:r>
+        <w:rPr>
+          <w:lang w:val="en-PH"/>
+        </w:rPr>
+        <w:t xml:space="preserve">Scene 6 </w:t>
+      </w:r>
+      <w:proofErr w:type="spellStart"/>
+      <w:r>
+        <w:rPr>
+          <w:lang w:val="en-PH"/>
+        </w:rPr>
+        <w:t>Ulaps</w:t>
+      </w:r>
+      <w:proofErr w:type="spellEnd"/>
+      <w:r>
+        <w:rPr>
+          <w:lang w:val="en-PH"/>
+        </w:rPr>
+        <w:t xml:space="preserve"> University Inquiring.</w:t>
+      </w:r>
+    </w:p>
+    <w:p>
+      <w:pPr>
+        <w:rPr>
+          <w:lang w:val="en-PH"/>
+        </w:rPr>
+      </w:pPr>
+    </w:p>
+    <w:p>
+      <w:pPr>
+        <w:rPr>
+          <w:lang w:val="en-PH"/>
+        </w:rPr>
+      </w:pPr>
+      <w:r>
+        <w:rPr>
+          <w:lang w:val="en-PH"/>
+        </w:rPr>
+        <w:t xml:space="preserve">While the player is looking for Joe. He heard </w:t>
+      </w:r>
+      <w:proofErr w:type="gramStart"/>
+      <w:r>
+        <w:rPr>
+          <w:lang w:val="en-PH"/>
+        </w:rPr>
+        <w:t>the a</w:t>
+      </w:r>
+      <w:proofErr w:type="gramEnd"/>
+      <w:r>
+        <w:rPr>
+          <w:lang w:val="en-PH"/>
+        </w:rPr>
+        <w:t xml:space="preserve"> calm voice:</w:t>
+      </w:r>
+    </w:p>
+    <w:p>
+      <w:pPr>
+        <w:rPr>
+          <w:lang w:val="en-PH"/>
+        </w:rPr>
+      </w:pPr>
+    </w:p>
+    <w:p>
+      <w:pPr>
+        <w:rPr>
+          <w:lang w:val="en-PH"/>
+        </w:rPr>
+      </w:pPr>
+      <w:r>
+        <w:rPr>
+          <w:lang w:val="en-PH"/>
+        </w:rPr>
+        <w:t xml:space="preserve">Here player will meet the </w:t>
+      </w:r>
+      <w:proofErr w:type="spellStart"/>
+      <w:r>
+        <w:rPr>
+          <w:lang w:val="en-PH"/>
+        </w:rPr>
+        <w:t>Npc</w:t>
+      </w:r>
+      <w:proofErr w:type="spellEnd"/>
+      <w:r>
+        <w:rPr>
+          <w:lang w:val="en-PH"/>
+        </w:rPr>
+        <w:t xml:space="preserve">. Exam facilitator Mr. </w:t>
+      </w:r>
+      <w:proofErr w:type="spellStart"/>
+      <w:r>
+        <w:rPr>
+          <w:lang w:val="en-PH"/>
+        </w:rPr>
+        <w:t>Nanderf</w:t>
+      </w:r>
+      <w:proofErr w:type="spellEnd"/>
+      <w:r>
+        <w:rPr>
+          <w:lang w:val="en-PH"/>
+        </w:rPr>
+        <w:t>.</w:t>
+      </w:r>
+    </w:p>
+    <w:p>
+      <w:pPr>
+        <w:rPr>
+          <w:lang w:val="en-PH"/>
+        </w:rPr>
+      </w:pPr>
+    </w:p>
+    <w:p>
+      <w:pPr>
+        <w:rPr>
+          <w:lang w:val="en-PH"/>
+        </w:rPr>
+      </w:pPr>
+      <w:r>
+        <w:rPr>
+          <w:lang w:val="en-PH"/>
+        </w:rPr>
+        <w:t xml:space="preserve">Mr. </w:t>
+      </w:r>
+      <w:proofErr w:type="spellStart"/>
+      <w:r>
+        <w:rPr>
+          <w:lang w:val="en-PH"/>
+        </w:rPr>
+        <w:t>Nanderf</w:t>
+      </w:r>
+      <w:proofErr w:type="spellEnd"/>
+      <w:r>
+        <w:rPr>
+          <w:lang w:val="en-PH"/>
+        </w:rPr>
+        <w:t xml:space="preserve">: Hi! Welcome to the </w:t>
+      </w:r>
+      <w:proofErr w:type="spellStart"/>
+      <w:r>
+        <w:rPr>
+          <w:lang w:val="en-PH"/>
+        </w:rPr>
+        <w:t>Ulaps</w:t>
+      </w:r>
+      <w:proofErr w:type="spellEnd"/>
+      <w:r>
+        <w:rPr>
+          <w:lang w:val="en-PH"/>
+        </w:rPr>
+        <w:t xml:space="preserve"> University and Training Center. Let us start realizing your dreams.</w:t>
+      </w:r>
+    </w:p>
+    <w:p>
+      <w:pPr>
+        <w:rPr>
+          <w:lang w:val="en-PH"/>
+        </w:rPr>
+      </w:pPr>
+    </w:p>
+    <w:p>
+      <w:pPr>
+        <w:rPr>
+          <w:lang w:val="en-PH"/>
+        </w:rPr>
+      </w:pPr>
+      <w:r>
+        <w:rPr>
+          <w:lang w:val="en-PH"/>
+        </w:rPr>
+        <w:lastRenderedPageBreak/>
+        <w:t>Player: Hi Sir! May I know your name</w:t>
+      </w:r>
+      <w:r>
+        <w:rPr>
+          <w:lang w:val="en-PH"/>
+        </w:rPr>
+        <w:t>?</w:t>
+      </w:r>
+    </w:p>
+    <w:p>
+      <w:pPr>
+        <w:rPr>
+          <w:lang w:val="en-PH"/>
+        </w:rPr>
+      </w:pPr>
+    </w:p>
+    <w:p>
+      <w:pPr>
+        <w:rPr>
+          <w:lang w:val="en-PH"/>
+        </w:rPr>
+      </w:pPr>
+      <w:r>
+        <w:rPr>
+          <w:highlight w:val="yellow"/>
+          <w:lang w:val="en-PH"/>
+        </w:rPr>
+        <w:t xml:space="preserve">Click Mr. </w:t>
+      </w:r>
+      <w:proofErr w:type="spellStart"/>
+      <w:r>
+        <w:rPr>
+          <w:highlight w:val="yellow"/>
+          <w:lang w:val="en-PH"/>
+        </w:rPr>
+        <w:t>Nanderf</w:t>
+      </w:r>
+      <w:proofErr w:type="spellEnd"/>
+      <w:r>
+        <w:rPr>
+          <w:highlight w:val="yellow"/>
+          <w:lang w:val="en-PH"/>
+        </w:rPr>
+        <w:t xml:space="preserve"> for Career Path to generate reviewer. For the chosen path. Generate career path.</w:t>
+      </w:r>
+    </w:p>
+    <w:p>
+      <w:pPr>
+        <w:rPr>
+          <w:lang w:val="en-PH"/>
+        </w:rPr>
+      </w:pPr>
+    </w:p>
+    <w:p>
+      <w:pPr>
+        <w:rPr>
+          <w:lang w:val="en-PH"/>
+        </w:rPr>
+      </w:pPr>
+      <w:r>
+        <w:rPr>
+          <w:lang w:val="en-PH"/>
+        </w:rPr>
+        <w:t xml:space="preserve">Mr. </w:t>
+      </w:r>
+      <w:proofErr w:type="spellStart"/>
+      <w:r>
+        <w:rPr>
+          <w:lang w:val="en-PH"/>
+        </w:rPr>
+        <w:t>Nanderf</w:t>
+      </w:r>
+      <w:proofErr w:type="spellEnd"/>
+      <w:r>
+        <w:rPr>
+          <w:lang w:val="en-PH"/>
+        </w:rPr>
+        <w:t xml:space="preserve">: </w:t>
+      </w:r>
+      <w:r>
+        <w:rPr>
+          <w:lang w:val="en-PH"/>
+        </w:rPr>
+        <w:t xml:space="preserve">Hello! My name is Mr. </w:t>
+      </w:r>
+      <w:proofErr w:type="spellStart"/>
+      <w:r>
+        <w:rPr>
+          <w:lang w:val="en-PH"/>
+        </w:rPr>
+        <w:t>Nanderf</w:t>
+      </w:r>
+      <w:proofErr w:type="spellEnd"/>
+      <w:r>
+        <w:rPr>
+          <w:lang w:val="en-PH"/>
+        </w:rPr>
+        <w:t xml:space="preserve">. </w:t>
+      </w:r>
+      <w:r>
+        <w:rPr>
+          <w:lang w:val="en-PH"/>
+        </w:rPr>
+        <w:t>I will be your facilitator for the incoming entrance exam!</w:t>
+      </w:r>
+    </w:p>
+    <w:p>
+      <w:pPr>
+        <w:rPr>
+          <w:lang w:val="en-PH"/>
+        </w:rPr>
+      </w:pPr>
+      <w:r>
+        <w:rPr>
+          <w:lang w:val="en-PH"/>
+        </w:rPr>
+        <w:tab/>
+        <w:t xml:space="preserve">        : Here take it. </w:t>
+      </w:r>
+    </w:p>
+    <w:p>
+      <w:pPr>
+        <w:rPr>
+          <w:lang w:val="en-PH"/>
+        </w:rPr>
+      </w:pPr>
+    </w:p>
+    <w:p>
+      <w:pPr>
+        <w:rPr>
+          <w:lang w:val="en-PH"/>
+        </w:rPr>
+      </w:pPr>
+      <w:r>
+        <w:rPr>
+          <w:lang w:val="en-PH"/>
+        </w:rPr>
+        <w:t>Player:</w:t>
+      </w:r>
+      <w:r>
+        <w:rPr>
+          <w:lang w:val="en-PH"/>
+        </w:rPr>
+        <w:t xml:space="preserve"> Wow really this is it! Thank </w:t>
+      </w:r>
+      <w:r>
+        <w:rPr>
+          <w:lang w:val="en-PH"/>
+        </w:rPr>
+        <w:t>you, Sir!</w:t>
+      </w:r>
+      <w:r>
+        <w:rPr>
+          <w:lang w:val="en-PH"/>
+        </w:rPr>
+        <w:t xml:space="preserve"> I will do my best for this. Hehe</w:t>
+      </w:r>
+    </w:p>
+    <w:p>
+      <w:pPr>
+        <w:rPr>
+          <w:lang w:val="en-PH"/>
+        </w:rPr>
+      </w:pPr>
+    </w:p>
+    <w:p>
+      <w:pPr>
+        <w:rPr>
+          <w:lang w:val="en-PH"/>
+        </w:rPr>
+      </w:pPr>
+    </w:p>
+    <w:p>
+      <w:pPr>
+        <w:rPr>
+          <w:lang w:val="en-PH"/>
+        </w:rPr>
+      </w:pPr>
+      <w:r>
+        <w:rPr>
+          <w:lang w:val="en-PH"/>
+        </w:rPr>
+        <w:t xml:space="preserve">Mr. </w:t>
+      </w:r>
+      <w:proofErr w:type="spellStart"/>
+      <w:r>
+        <w:rPr>
+          <w:lang w:val="en-PH"/>
+        </w:rPr>
+        <w:t>Nanderf</w:t>
+      </w:r>
+      <w:proofErr w:type="spellEnd"/>
+      <w:r>
+        <w:rPr>
+          <w:lang w:val="en-PH"/>
+        </w:rPr>
+        <w:t>: Great! Goodluck! See you on your exam date.</w:t>
+      </w:r>
+    </w:p>
+    <w:p>
+      <w:pPr>
+        <w:rPr>
+          <w:lang w:val="en-PH"/>
+        </w:rPr>
+      </w:pPr>
+    </w:p>
+    <w:p>
+      <w:pPr>
+        <w:rPr>
+          <w:lang w:val="en-PH"/>
+        </w:rPr>
+      </w:pPr>
+    </w:p>
+    <w:p>
+      <w:pPr>
+        <w:rPr>
+          <w:lang w:val="en-PH"/>
+        </w:rPr>
+      </w:pPr>
+    </w:p>
+    <w:p>
+      <w:pPr>
+        <w:rPr>
+          <w:lang w:val="en-PH"/>
+        </w:rPr>
+      </w:pPr>
+      <w:r>
+        <w:rPr>
+          <w:lang w:val="en-PH"/>
+        </w:rPr>
+        <w:t>He went home without seeing Joe….</w:t>
+      </w:r>
+    </w:p>
+    <w:p>
+      <w:pPr>
+        <w:rPr>
+          <w:lang w:val="en-PH"/>
+        </w:rPr>
+      </w:pPr>
+      <w:proofErr w:type="gramStart"/>
+      <w:r>
+        <w:rPr>
+          <w:lang w:val="en-PH"/>
+        </w:rPr>
+        <w:t>Luckily</w:t>
+      </w:r>
+      <w:proofErr w:type="gramEnd"/>
+      <w:r>
+        <w:rPr>
+          <w:lang w:val="en-PH"/>
+        </w:rPr>
+        <w:t xml:space="preserve"> there is a free internet and pc provided by their barangay</w:t>
+      </w:r>
+      <w:r>
+        <w:rPr>
+          <w:lang w:val="en-PH"/>
+        </w:rPr>
+        <w:t xml:space="preserve"> for those students in their barangay but at least did not fail. He started browsing the internet for the review.</w:t>
+      </w:r>
+    </w:p>
+    <w:p>
+      <w:pPr>
+        <w:rPr>
+          <w:lang w:val="en-PH"/>
+        </w:rPr>
+      </w:pPr>
+    </w:p>
+    <w:p>
+      <w:pPr>
+        <w:rPr>
+          <w:lang w:val="en-PH"/>
+        </w:rPr>
+      </w:pPr>
+      <w:r>
+        <w:rPr>
+          <w:lang w:val="en-PH"/>
+        </w:rPr>
+        <w:t xml:space="preserve">He is finding Java programming an interesting one. He saw a website with a lot of tutorials that are easy to learn and inter active. He is surprise what he saw. He is looking in front of his pc. He is surprise that the website he is staring at is the </w:t>
+      </w:r>
+      <w:proofErr w:type="spellStart"/>
+      <w:r>
+        <w:rPr>
+          <w:lang w:val="en-PH"/>
+        </w:rPr>
+        <w:t>Ulaps</w:t>
+      </w:r>
+      <w:proofErr w:type="spellEnd"/>
+      <w:r>
+        <w:rPr>
+          <w:lang w:val="en-PH"/>
+        </w:rPr>
+        <w:t xml:space="preserve"> Web Development Corporation, the company owner of the school where he </w:t>
+      </w:r>
+      <w:proofErr w:type="gramStart"/>
+      <w:r>
+        <w:rPr>
+          <w:lang w:val="en-PH"/>
+        </w:rPr>
+        <w:t>want</w:t>
+      </w:r>
+      <w:proofErr w:type="gramEnd"/>
+      <w:r>
+        <w:rPr>
+          <w:lang w:val="en-PH"/>
+        </w:rPr>
+        <w:t xml:space="preserve"> to enroll.</w:t>
+      </w:r>
+    </w:p>
+    <w:p>
+      <w:pPr>
+        <w:rPr>
+          <w:lang w:val="en-PH"/>
+        </w:rPr>
+      </w:pPr>
+    </w:p>
+    <w:p>
+      <w:pPr>
+        <w:rPr>
+          <w:lang w:val="en-PH"/>
+        </w:rPr>
+      </w:pPr>
+      <w:r>
+        <w:rPr>
+          <w:lang w:val="en-PH"/>
+        </w:rPr>
+        <w:t>Review. Time.</w:t>
+      </w:r>
+    </w:p>
+    <w:p>
+      <w:pPr>
+        <w:rPr>
+          <w:lang w:val="en-PH"/>
+        </w:rPr>
+      </w:pPr>
+    </w:p>
+    <w:p>
+      <w:pPr>
+        <w:rPr>
+          <w:lang w:val="en-PH"/>
+        </w:rPr>
+      </w:pPr>
+      <w:r>
+        <w:rPr>
+          <w:lang w:val="en-PH"/>
+        </w:rPr>
+        <w:t xml:space="preserve">On his </w:t>
+      </w:r>
+      <w:r>
+        <w:rPr>
+          <w:lang w:val="en-PH"/>
+        </w:rPr>
+        <w:t>halfway</w:t>
+      </w:r>
+      <w:r>
+        <w:rPr>
+          <w:lang w:val="en-PH"/>
+        </w:rPr>
+        <w:t xml:space="preserve"> on his review </w:t>
+      </w:r>
+      <w:proofErr w:type="gramStart"/>
+      <w:r>
+        <w:rPr>
+          <w:lang w:val="en-PH"/>
+        </w:rPr>
+        <w:t>….</w:t>
+      </w:r>
+      <w:r>
+        <w:rPr>
+          <w:lang w:val="en-PH"/>
+        </w:rPr>
+        <w:t>He</w:t>
+      </w:r>
+      <w:proofErr w:type="gramEnd"/>
+      <w:r>
+        <w:rPr>
+          <w:lang w:val="en-PH"/>
+        </w:rPr>
+        <w:t xml:space="preserve"> is thinking about the Joe.</w:t>
+      </w:r>
+    </w:p>
+    <w:p>
+      <w:pPr>
+        <w:rPr>
+          <w:lang w:val="en-PH"/>
+        </w:rPr>
+      </w:pPr>
+      <w:r>
+        <w:rPr>
+          <w:lang w:val="en-PH"/>
+        </w:rPr>
+        <w:t xml:space="preserve">Option to continue review </w:t>
+      </w:r>
+      <w:proofErr w:type="gramStart"/>
+      <w:r>
+        <w:rPr>
+          <w:lang w:val="en-PH"/>
+        </w:rPr>
+        <w:t>or  to</w:t>
+      </w:r>
+      <w:proofErr w:type="gramEnd"/>
+      <w:r>
+        <w:rPr>
+          <w:lang w:val="en-PH"/>
+        </w:rPr>
+        <w:t xml:space="preserve"> go to Joe.</w:t>
+      </w:r>
+    </w:p>
+    <w:p>
+      <w:pPr>
+        <w:rPr>
+          <w:lang w:val="en-PH"/>
+        </w:rPr>
+      </w:pPr>
+    </w:p>
+    <w:p>
+      <w:pPr>
+        <w:rPr>
+          <w:lang w:val="en-PH"/>
+        </w:rPr>
+      </w:pPr>
+      <w:proofErr w:type="spellStart"/>
+      <w:r>
+        <w:rPr>
+          <w:lang w:val="en-PH"/>
+        </w:rPr>
+        <w:t>ScenewithJoe</w:t>
+      </w:r>
+      <w:proofErr w:type="spellEnd"/>
+      <w:r>
+        <w:rPr>
+          <w:lang w:val="en-PH"/>
+        </w:rPr>
+        <w:t>:</w:t>
+      </w:r>
+    </w:p>
+    <w:p>
+      <w:pPr>
+        <w:rPr>
+          <w:lang w:val="en-PH"/>
+        </w:rPr>
+      </w:pPr>
+    </w:p>
+    <w:p>
+      <w:pPr>
+        <w:rPr>
+          <w:lang w:val="en-PH"/>
+        </w:rPr>
+      </w:pPr>
+      <w:r>
+        <w:rPr>
+          <w:lang w:val="en-PH"/>
+        </w:rPr>
+        <w:t xml:space="preserve">Joe: Hey </w:t>
+      </w:r>
+      <w:r>
+        <w:rPr>
+          <w:lang w:val="en-PH"/>
+        </w:rPr>
+        <w:t>(player name)! Where have you been?</w:t>
+      </w:r>
+    </w:p>
+    <w:p>
+      <w:pPr>
+        <w:rPr>
+          <w:lang w:val="en-PH"/>
+        </w:rPr>
+      </w:pPr>
+      <w:r>
+        <w:rPr>
+          <w:lang w:val="en-PH"/>
+        </w:rPr>
+        <w:t>Player:</w:t>
+      </w:r>
+      <w:r>
+        <w:rPr>
+          <w:lang w:val="en-PH"/>
+        </w:rPr>
+        <w:t xml:space="preserve"> </w:t>
+      </w:r>
+      <w:proofErr w:type="spellStart"/>
+      <w:r>
+        <w:rPr>
+          <w:lang w:val="en-PH"/>
+        </w:rPr>
+        <w:t>Haha</w:t>
+      </w:r>
+      <w:proofErr w:type="spellEnd"/>
+      <w:r>
+        <w:rPr>
+          <w:lang w:val="en-PH"/>
+        </w:rPr>
+        <w:t xml:space="preserve">, There I talked to Mr. </w:t>
+      </w:r>
+      <w:proofErr w:type="spellStart"/>
+      <w:r>
+        <w:rPr>
+          <w:lang w:val="en-PH"/>
+        </w:rPr>
+        <w:t>Nanderf</w:t>
+      </w:r>
+      <w:proofErr w:type="spellEnd"/>
+      <w:r>
+        <w:rPr>
+          <w:lang w:val="en-PH"/>
+        </w:rPr>
+        <w:t>, he is my long-time friend. Hehe</w:t>
+      </w:r>
+    </w:p>
+    <w:p>
+      <w:pPr>
+        <w:rPr>
+          <w:lang w:val="en-PH"/>
+        </w:rPr>
+      </w:pPr>
+      <w:r>
+        <w:rPr>
+          <w:lang w:val="en-PH"/>
+        </w:rPr>
+        <w:t>Joe: Really?</w:t>
+      </w:r>
+    </w:p>
+    <w:p>
+      <w:pPr>
+        <w:rPr>
+          <w:lang w:val="en-PH"/>
+        </w:rPr>
+      </w:pPr>
+      <w:r>
+        <w:rPr>
+          <w:lang w:val="en-PH"/>
+        </w:rPr>
+        <w:t>Player: Yes. How about you idiot! I have been looking for you!</w:t>
+      </w:r>
+    </w:p>
+    <w:p>
+      <w:pPr>
+        <w:rPr>
+          <w:lang w:val="en-PH"/>
+        </w:rPr>
+      </w:pPr>
+      <w:r>
+        <w:rPr>
+          <w:lang w:val="en-PH"/>
+        </w:rPr>
+        <w:t xml:space="preserve">Joe: </w:t>
+      </w:r>
+      <w:proofErr w:type="spellStart"/>
+      <w:r>
+        <w:rPr>
+          <w:lang w:val="en-PH"/>
+        </w:rPr>
+        <w:t>Haha</w:t>
+      </w:r>
+      <w:proofErr w:type="spellEnd"/>
+      <w:r>
+        <w:rPr>
+          <w:lang w:val="en-PH"/>
+        </w:rPr>
+        <w:t xml:space="preserve">! I came here earlier than you. By the way I saw they offer python. </w:t>
+      </w:r>
+      <w:proofErr w:type="spellStart"/>
+      <w:r>
+        <w:rPr>
+          <w:lang w:val="en-PH"/>
+        </w:rPr>
+        <w:t>Ahaha</w:t>
+      </w:r>
+      <w:proofErr w:type="spellEnd"/>
+      <w:r>
+        <w:rPr>
+          <w:lang w:val="en-PH"/>
+        </w:rPr>
+        <w:t>. Seems easier than Java.</w:t>
+      </w:r>
+    </w:p>
+    <w:p>
+      <w:pPr>
+        <w:rPr>
+          <w:lang w:val="en-PH"/>
+        </w:rPr>
+      </w:pPr>
+      <w:r>
+        <w:rPr>
+          <w:lang w:val="en-PH"/>
+        </w:rPr>
+        <w:t xml:space="preserve">Player: </w:t>
+      </w:r>
+    </w:p>
+    <w:p>
+      <w:pPr>
+        <w:rPr>
+          <w:lang w:val="en-PH"/>
+        </w:rPr>
+      </w:pPr>
+      <w:r>
+        <w:rPr>
+          <w:lang w:val="en-PH"/>
+        </w:rPr>
+        <w:t xml:space="preserve"> </w:t>
+      </w:r>
+    </w:p>
+    <w:p>
+      <w:pPr>
+        <w:rPr>
+          <w:lang w:val="en-PH"/>
+        </w:rPr>
+      </w:pPr>
+    </w:p>
+    <w:p>
+      <w:pPr>
+        <w:rPr>
+          <w:lang w:val="en-PH"/>
+        </w:rPr>
+      </w:pPr>
     </w:p>
     <w:p>
       <w:pPr>
@@ -1251,7 +2459,21 @@
         <w:rPr>
           <w:lang w:val="en-PH"/>
         </w:rPr>
-        <w:t xml:space="preserve">Scene 7 in the house. Ulaps Entrance </w:t>
+        <w:t xml:space="preserve">Scene 7 in the house. </w:t>
+      </w:r>
+      <w:proofErr w:type="spellStart"/>
+      <w:r>
+        <w:rPr>
+          <w:lang w:val="en-PH"/>
+        </w:rPr>
+        <w:t>Ulaps</w:t>
+      </w:r>
+      <w:proofErr w:type="spellEnd"/>
+      <w:r>
+        <w:rPr>
+          <w:lang w:val="en-PH"/>
+        </w:rPr>
+        <w:t xml:space="preserve"> Entrance </w:t>
       </w:r>
       <w:r>
         <w:rPr>
@@ -1283,95 +2505,304 @@
         <w:rPr>
           <w:lang w:val="en-PH"/>
         </w:rPr>
-        <w:t>Play:</w:t>
-      </w:r>
-    </w:p>
-    <w:p>
-      <w:pPr>
-        <w:rPr>
-          <w:lang w:val="en-PH"/>
-        </w:rPr>
-      </w:pPr>
-    </w:p>
-    <w:p>
-      <w:pPr>
-        <w:rPr>
-          <w:lang w:val="en-PH"/>
-        </w:rPr>
-      </w:pPr>
-    </w:p>
-    <w:p>
-      <w:pPr>
-        <w:rPr>
-          <w:lang w:val="en-PH"/>
-        </w:rPr>
-      </w:pPr>
-    </w:p>
-    <w:p>
-      <w:pPr>
-        <w:rPr>
-          <w:lang w:val="en-PH"/>
-        </w:rPr>
-      </w:pPr>
-    </w:p>
-    <w:p>
-      <w:pPr>
-        <w:rPr>
-          <w:lang w:val="en-PH"/>
-        </w:rPr>
-      </w:pPr>
-      <w:r>
-        <w:rPr>
-          <w:lang w:val="en-PH"/>
-        </w:rPr>
-        <w:t>1st Chapter is review sa Entrance Exam ng Ulaps University.</w:t>
-      </w:r>
-    </w:p>
-    <w:p>
-      <w:pPr>
-        <w:rPr>
-          <w:lang w:val="en-PH"/>
-        </w:rPr>
-      </w:pPr>
-      <w:r>
-        <w:rPr>
-          <w:lang w:val="en-PH"/>
-        </w:rPr>
-        <w:t xml:space="preserve">obviously is Java sya. </w:t>
-      </w:r>
-    </w:p>
-    <w:p>
-      <w:pPr>
-        <w:rPr>
-          <w:lang w:val="en-PH"/>
-        </w:rPr>
-      </w:pPr>
-      <w:r>
-        <w:rPr>
-          <w:lang w:val="en-PH"/>
-        </w:rPr>
-        <w:t>Then basic java yong exam.Kelangan nya ipasa ang module 1 quiz.</w:t>
-      </w:r>
-    </w:p>
-    <w:p>
-      <w:pPr>
-        <w:rPr>
-          <w:lang w:val="en-PH"/>
-        </w:rPr>
-      </w:pPr>
-    </w:p>
-    <w:p>
-      <w:pPr>
-        <w:rPr>
-          <w:lang w:val="en-PH"/>
-        </w:rPr>
-      </w:pPr>
-      <w:r>
-        <w:rPr>
-          <w:lang w:val="en-PH"/>
-        </w:rPr>
-        <w:t>then limang Chapters accepted na sya sa Ulaps University.</w:t>
-      </w:r>
+        <w:t>Play</w:t>
+      </w:r>
+      <w:r>
+        <w:rPr>
+          <w:lang w:val="en-PH"/>
+        </w:rPr>
+        <w:t>er</w:t>
+      </w:r>
+      <w:r>
+        <w:rPr>
+          <w:lang w:val="en-PH"/>
+        </w:rPr>
+        <w:t>:</w:t>
+      </w:r>
+      <w:r>
+        <w:rPr>
+          <w:lang w:val="en-PH"/>
+        </w:rPr>
+        <w:t xml:space="preserve"> </w:t>
+      </w:r>
+    </w:p>
+    <w:p>
+      <w:pPr>
+        <w:rPr>
+          <w:lang w:val="en-PH"/>
+        </w:rPr>
+      </w:pPr>
+    </w:p>
+    <w:p>
+      <w:pPr>
+        <w:rPr>
+          <w:lang w:val="en-PH"/>
+        </w:rPr>
+      </w:pPr>
+    </w:p>
+    <w:p>
+      <w:pPr>
+        <w:rPr>
+          <w:lang w:val="en-PH"/>
+        </w:rPr>
+      </w:pPr>
+    </w:p>
+    <w:p>
+      <w:pPr>
+        <w:rPr>
+          <w:lang w:val="en-PH"/>
+        </w:rPr>
+      </w:pPr>
+    </w:p>
+    <w:p>
+      <w:pPr>
+        <w:rPr>
+          <w:lang w:val="en-PH"/>
+        </w:rPr>
+      </w:pPr>
+      <w:r>
+        <w:rPr>
+          <w:lang w:val="en-PH"/>
+        </w:rPr>
+        <w:t xml:space="preserve">1st Chapter is review </w:t>
+      </w:r>
+      <w:proofErr w:type="spellStart"/>
+      <w:r>
+        <w:rPr>
+          <w:lang w:val="en-PH"/>
+        </w:rPr>
+        <w:t>sa</w:t>
+      </w:r>
+      <w:proofErr w:type="spellEnd"/>
+      <w:r>
+        <w:rPr>
+          <w:lang w:val="en-PH"/>
+        </w:rPr>
+        <w:t xml:space="preserve"> Entrance Exam ng </w:t>
+      </w:r>
+      <w:proofErr w:type="spellStart"/>
+      <w:r>
+        <w:rPr>
+          <w:lang w:val="en-PH"/>
+        </w:rPr>
+        <w:t>Ulaps</w:t>
+      </w:r>
+      <w:proofErr w:type="spellEnd"/>
+      <w:r>
+        <w:rPr>
+          <w:lang w:val="en-PH"/>
+        </w:rPr>
+        <w:t xml:space="preserve"> University.</w:t>
+      </w:r>
+    </w:p>
+    <w:p>
+      <w:pPr>
+        <w:rPr>
+          <w:lang w:val="en-PH"/>
+        </w:rPr>
+      </w:pPr>
+      <w:r>
+        <w:rPr>
+          <w:lang w:val="en-PH"/>
+        </w:rPr>
+        <w:t xml:space="preserve">obviously is Java </w:t>
+      </w:r>
+      <w:proofErr w:type="spellStart"/>
+      <w:r>
+        <w:rPr>
+          <w:lang w:val="en-PH"/>
+        </w:rPr>
+        <w:t>sya</w:t>
+      </w:r>
+      <w:proofErr w:type="spellEnd"/>
+      <w:r>
+        <w:rPr>
+          <w:lang w:val="en-PH"/>
+        </w:rPr>
+        <w:t xml:space="preserve">. </w:t>
+      </w:r>
+    </w:p>
+    <w:p>
+      <w:pPr>
+        <w:rPr>
+          <w:lang w:val="en-PH"/>
+        </w:rPr>
+      </w:pPr>
+      <w:r>
+        <w:rPr>
+          <w:lang w:val="en-PH"/>
+        </w:rPr>
+        <w:t xml:space="preserve">Then basic java </w:t>
+      </w:r>
+      <w:proofErr w:type="spellStart"/>
+      <w:r>
+        <w:rPr>
+          <w:lang w:val="en-PH"/>
+        </w:rPr>
+        <w:t>yong</w:t>
+      </w:r>
+      <w:proofErr w:type="spellEnd"/>
+      <w:r>
+        <w:rPr>
+          <w:lang w:val="en-PH"/>
+        </w:rPr>
+        <w:t xml:space="preserve"> </w:t>
+      </w:r>
+      <w:proofErr w:type="spellStart"/>
+      <w:proofErr w:type="gramStart"/>
+      <w:r>
+        <w:rPr>
+          <w:lang w:val="en-PH"/>
+        </w:rPr>
+        <w:t>exam.Kelangan</w:t>
+      </w:r>
+      <w:proofErr w:type="spellEnd"/>
+      <w:proofErr w:type="gramEnd"/>
+      <w:r>
+        <w:rPr>
+          <w:lang w:val="en-PH"/>
+        </w:rPr>
+        <w:t xml:space="preserve"> </w:t>
+      </w:r>
+      <w:proofErr w:type="spellStart"/>
+      <w:r>
+        <w:rPr>
+          <w:lang w:val="en-PH"/>
+        </w:rPr>
+        <w:t>nya</w:t>
+      </w:r>
+      <w:proofErr w:type="spellEnd"/>
+      <w:r>
+        <w:rPr>
+          <w:lang w:val="en-PH"/>
+        </w:rPr>
+        <w:t xml:space="preserve"> </w:t>
+      </w:r>
+      <w:proofErr w:type="spellStart"/>
+      <w:r>
+        <w:rPr>
+          <w:lang w:val="en-PH"/>
+        </w:rPr>
+        <w:t>ipasa</w:t>
+      </w:r>
+      <w:proofErr w:type="spellEnd"/>
+      <w:r>
+        <w:rPr>
+          <w:lang w:val="en-PH"/>
+        </w:rPr>
+        <w:t xml:space="preserve"> ang module 1 quiz.</w:t>
+      </w:r>
+    </w:p>
+    <w:p>
+      <w:pPr>
+        <w:rPr>
+          <w:lang w:val="en-PH"/>
+        </w:rPr>
+      </w:pPr>
+    </w:p>
+    <w:p>
+      <w:pPr>
+        <w:rPr>
+          <w:lang w:val="en-PH"/>
+        </w:rPr>
+      </w:pPr>
+      <w:r>
+        <w:rPr>
+          <w:lang w:val="en-PH"/>
+        </w:rPr>
+        <w:t xml:space="preserve">then </w:t>
+      </w:r>
+      <w:proofErr w:type="spellStart"/>
+      <w:r>
+        <w:rPr>
+          <w:lang w:val="en-PH"/>
+        </w:rPr>
+        <w:t>limang</w:t>
+      </w:r>
+      <w:proofErr w:type="spellEnd"/>
+      <w:r>
+        <w:rPr>
+          <w:lang w:val="en-PH"/>
+        </w:rPr>
+        <w:t xml:space="preserve"> Chapters accepted </w:t>
+      </w:r>
+      <w:proofErr w:type="spellStart"/>
+      <w:r>
+        <w:rPr>
+          <w:lang w:val="en-PH"/>
+        </w:rPr>
+        <w:t>na</w:t>
+      </w:r>
+      <w:proofErr w:type="spellEnd"/>
+      <w:r>
+        <w:rPr>
+          <w:lang w:val="en-PH"/>
+        </w:rPr>
+        <w:t xml:space="preserve"> </w:t>
+      </w:r>
+      <w:proofErr w:type="spellStart"/>
+      <w:r>
+        <w:rPr>
+          <w:lang w:val="en-PH"/>
+        </w:rPr>
+        <w:t>sya</w:t>
+      </w:r>
+      <w:proofErr w:type="spellEnd"/>
+      <w:r>
+        <w:rPr>
+          <w:lang w:val="en-PH"/>
+        </w:rPr>
+        <w:t xml:space="preserve"> </w:t>
+      </w:r>
+      <w:proofErr w:type="spellStart"/>
+      <w:r>
+        <w:rPr>
+          <w:lang w:val="en-PH"/>
+        </w:rPr>
+        <w:t>sa</w:t>
+      </w:r>
+      <w:proofErr w:type="spellEnd"/>
+      <w:r>
+        <w:rPr>
+          <w:lang w:val="en-PH"/>
+        </w:rPr>
+        <w:t xml:space="preserve"> </w:t>
+      </w:r>
+      <w:proofErr w:type="spellStart"/>
+      <w:r>
+        <w:rPr>
+          <w:lang w:val="en-PH"/>
+        </w:rPr>
+        <w:t>Ulaps</w:t>
+      </w:r>
+      <w:proofErr w:type="spellEnd"/>
+      <w:r>
+        <w:rPr>
+          <w:lang w:val="en-PH"/>
+        </w:rPr>
+        <w:t xml:space="preserve"> University.</w:t>
+      </w:r>
+    </w:p>
+    <w:p>
+      <w:pPr>
+        <w:rPr>
+          <w:lang w:val="en-PH"/>
+        </w:rPr>
+      </w:pPr>
+    </w:p>
+    <w:p>
+      <w:pPr>
+        <w:rPr>
+          <w:lang w:val="en-PH"/>
+        </w:rPr>
+      </w:pPr>
+    </w:p>
+    <w:p>
+      <w:pPr>
+        <w:rPr>
+          <w:lang w:val="en-PH"/>
+        </w:rPr>
+      </w:pPr>
     </w:p>
     <w:sectPr>
       <w:pgSz w:w="12240" w:h="15840"/>
@@ -4430,139 +5861,12 @@
 </file>
 
 <file path=customXml/item1.xml><?xml version="1.0" encoding="utf-8"?>
-<p:properties xmlns:p="http://schemas.microsoft.com/office/2006/metadata/properties" xmlns:xsi="http://www.w3.org/2001/XMLSchema-instance" xmlns:pc="http://schemas.microsoft.com/office/infopath/2007/PartnerControls">
-  <documentManagement>
-    <LocLastLocAttemptVersionTypeLookup xmlns="4873beb7-5857-4685-be1f-d57550cc96cc" xsi:nil="true"/>
-    <MarketSpecific xmlns="4873beb7-5857-4685-be1f-d57550cc96cc">false</MarketSpecific>
-    <ApprovalStatus xmlns="4873beb7-5857-4685-be1f-d57550cc96cc">InProgress</ApprovalStatus>
-    <LocComments xmlns="4873beb7-5857-4685-be1f-d57550cc96cc" xsi:nil="true"/>
-    <DirectSourceMarket xmlns="4873beb7-5857-4685-be1f-d57550cc96cc" xsi:nil="true"/>
-    <LocPublishedLinkedAssetsLookup xmlns="4873beb7-5857-4685-be1f-d57550cc96cc" xsi:nil="true"/>
-    <ThumbnailAssetId xmlns="4873beb7-5857-4685-be1f-d57550cc96cc" xsi:nil="true"/>
-    <PrimaryImageGen xmlns="4873beb7-5857-4685-be1f-d57550cc96cc">true</PrimaryImageGen>
-    <LegacyData xmlns="4873beb7-5857-4685-be1f-d57550cc96cc" xsi:nil="true"/>
-    <LocNewPublishedVersionLookup xmlns="4873beb7-5857-4685-be1f-d57550cc96cc" xsi:nil="true"/>
-    <NumericId xmlns="4873beb7-5857-4685-be1f-d57550cc96cc">102787001</NumericId>
-    <TPFriendlyName xmlns="4873beb7-5857-4685-be1f-d57550cc96cc" xsi:nil="true"/>
-    <LocOverallPublishStatusLookup xmlns="4873beb7-5857-4685-be1f-d57550cc96cc" xsi:nil="true"/>
-    <LocRecommendedHandoff xmlns="4873beb7-5857-4685-be1f-d57550cc96cc" xsi:nil="true"/>
-    <BlockPublish xmlns="4873beb7-5857-4685-be1f-d57550cc96cc">false</BlockPublish>
-    <BusinessGroup xmlns="4873beb7-5857-4685-be1f-d57550cc96cc" xsi:nil="true"/>
-    <OpenTemplate xmlns="4873beb7-5857-4685-be1f-d57550cc96cc">true</OpenTemplate>
-    <SourceTitle xmlns="4873beb7-5857-4685-be1f-d57550cc96cc" xsi:nil="true"/>
-    <LocOverallLocStatusLookup xmlns="4873beb7-5857-4685-be1f-d57550cc96cc" xsi:nil="true"/>
-    <APEditor xmlns="4873beb7-5857-4685-be1f-d57550cc96cc">
-      <UserInfo>
-        <DisplayName/>
-        <AccountId xsi:nil="true"/>
-        <AccountType/>
-      </UserInfo>
-    </APEditor>
-    <UALocComments xmlns="4873beb7-5857-4685-be1f-d57550cc96cc" xsi:nil="true"/>
-    <IntlLangReviewDate xmlns="4873beb7-5857-4685-be1f-d57550cc96cc" xsi:nil="true"/>
-    <PublishStatusLookup xmlns="4873beb7-5857-4685-be1f-d57550cc96cc">
-      <Value>1343188</Value>
-    </PublishStatusLookup>
-    <ParentAssetId xmlns="4873beb7-5857-4685-be1f-d57550cc96cc" xsi:nil="true"/>
-    <FeatureTagsTaxHTField0 xmlns="4873beb7-5857-4685-be1f-d57550cc96cc">
-      <Terms xmlns="http://schemas.microsoft.com/office/infopath/2007/PartnerControls"/>
-    </FeatureTagsTaxHTField0>
-    <MachineTranslated xmlns="4873beb7-5857-4685-be1f-d57550cc96cc">false</MachineTranslated>
-    <Providers xmlns="4873beb7-5857-4685-be1f-d57550cc96cc" xsi:nil="true"/>
-    <OriginalSourceMarket xmlns="4873beb7-5857-4685-be1f-d57550cc96cc" xsi:nil="true"/>
-    <APDescription xmlns="4873beb7-5857-4685-be1f-d57550cc96cc" xsi:nil="true"/>
-    <ContentItem xmlns="4873beb7-5857-4685-be1f-d57550cc96cc" xsi:nil="true"/>
-    <ClipArtFilename xmlns="4873beb7-5857-4685-be1f-d57550cc96cc" xsi:nil="true"/>
-    <TPInstallLocation xmlns="4873beb7-5857-4685-be1f-d57550cc96cc" xsi:nil="true"/>
-    <TimesCloned xmlns="4873beb7-5857-4685-be1f-d57550cc96cc" xsi:nil="true"/>
-    <PublishTargets xmlns="4873beb7-5857-4685-be1f-d57550cc96cc">OfficeOnlineVNext</PublishTargets>
-    <AcquiredFrom xmlns="4873beb7-5857-4685-be1f-d57550cc96cc">Internal MS</AcquiredFrom>
-    <AssetStart xmlns="4873beb7-5857-4685-be1f-d57550cc96cc">2011-11-23T17:29:00+00:00</AssetStart>
-    <FriendlyTitle xmlns="4873beb7-5857-4685-be1f-d57550cc96cc" xsi:nil="true"/>
-    <Provider xmlns="4873beb7-5857-4685-be1f-d57550cc96cc" xsi:nil="true"/>
-    <LastHandOff xmlns="4873beb7-5857-4685-be1f-d57550cc96cc" xsi:nil="true"/>
-    <TPClientViewer xmlns="4873beb7-5857-4685-be1f-d57550cc96cc" xsi:nil="true"/>
-    <TemplateStatus xmlns="4873beb7-5857-4685-be1f-d57550cc96cc">Complete</TemplateStatus>
-    <Downloads xmlns="4873beb7-5857-4685-be1f-d57550cc96cc">0</Downloads>
-    <OOCacheId xmlns="4873beb7-5857-4685-be1f-d57550cc96cc" xsi:nil="true"/>
-    <IsDeleted xmlns="4873beb7-5857-4685-be1f-d57550cc96cc">false</IsDeleted>
-    <LocPublishedDependentAssetsLookup xmlns="4873beb7-5857-4685-be1f-d57550cc96cc" xsi:nil="true"/>
-    <AssetExpire xmlns="4873beb7-5857-4685-be1f-d57550cc96cc">2029-05-12T07:00:00+00:00</AssetExpire>
-    <CSXSubmissionMarket xmlns="4873beb7-5857-4685-be1f-d57550cc96cc" xsi:nil="true"/>
-    <DSATActionTaken xmlns="4873beb7-5857-4685-be1f-d57550cc96cc" xsi:nil="true"/>
-    <SubmitterId xmlns="4873beb7-5857-4685-be1f-d57550cc96cc" xsi:nil="true"/>
-    <EditorialTags xmlns="4873beb7-5857-4685-be1f-d57550cc96cc" xsi:nil="true"/>
-    <TPExecutable xmlns="4873beb7-5857-4685-be1f-d57550cc96cc" xsi:nil="true"/>
-    <CSXSubmissionDate xmlns="4873beb7-5857-4685-be1f-d57550cc96cc" xsi:nil="true"/>
-    <CSXUpdate xmlns="4873beb7-5857-4685-be1f-d57550cc96cc">false</CSXUpdate>
-    <AssetType xmlns="4873beb7-5857-4685-be1f-d57550cc96cc">TP</AssetType>
-    <ApprovalLog xmlns="4873beb7-5857-4685-be1f-d57550cc96cc" xsi:nil="true"/>
-    <BugNumber xmlns="4873beb7-5857-4685-be1f-d57550cc96cc" xsi:nil="true"/>
-    <OriginAsset xmlns="4873beb7-5857-4685-be1f-d57550cc96cc" xsi:nil="true"/>
-    <TPComponent xmlns="4873beb7-5857-4685-be1f-d57550cc96cc" xsi:nil="true"/>
-    <Milestone xmlns="4873beb7-5857-4685-be1f-d57550cc96cc" xsi:nil="true"/>
-    <RecommendationsModifier xmlns="4873beb7-5857-4685-be1f-d57550cc96cc" xsi:nil="true"/>
-    <AssetId xmlns="4873beb7-5857-4685-be1f-d57550cc96cc">TP102787001</AssetId>
-    <PolicheckWords xmlns="4873beb7-5857-4685-be1f-d57550cc96cc" xsi:nil="true"/>
-    <TPLaunchHelpLink xmlns="4873beb7-5857-4685-be1f-d57550cc96cc" xsi:nil="true"/>
-    <IntlLocPriority xmlns="4873beb7-5857-4685-be1f-d57550cc96cc" xsi:nil="true"/>
-    <TPApplication xmlns="4873beb7-5857-4685-be1f-d57550cc96cc" xsi:nil="true"/>
-    <IntlLangReviewer xmlns="4873beb7-5857-4685-be1f-d57550cc96cc" xsi:nil="true"/>
-    <HandoffToMSDN xmlns="4873beb7-5857-4685-be1f-d57550cc96cc" xsi:nil="true"/>
-    <PlannedPubDate xmlns="4873beb7-5857-4685-be1f-d57550cc96cc" xsi:nil="true"/>
-    <CrawlForDependencies xmlns="4873beb7-5857-4685-be1f-d57550cc96cc">false</CrawlForDependencies>
-    <LocLastLocAttemptVersionLookup xmlns="4873beb7-5857-4685-be1f-d57550cc96cc">693888</LocLastLocAttemptVersionLookup>
-    <LocProcessedForHandoffsLookup xmlns="4873beb7-5857-4685-be1f-d57550cc96cc" xsi:nil="true"/>
-    <TrustLevel xmlns="4873beb7-5857-4685-be1f-d57550cc96cc">1 Microsoft Managed Content</TrustLevel>
-    <CampaignTagsTaxHTField0 xmlns="4873beb7-5857-4685-be1f-d57550cc96cc">
-      <Terms xmlns="http://schemas.microsoft.com/office/infopath/2007/PartnerControls"/>
-    </CampaignTagsTaxHTField0>
-    <TPNamespace xmlns="4873beb7-5857-4685-be1f-d57550cc96cc" xsi:nil="true"/>
-    <LocOverallPreviewStatusLookup xmlns="4873beb7-5857-4685-be1f-d57550cc96cc" xsi:nil="true"/>
-    <TaxCatchAll xmlns="4873beb7-5857-4685-be1f-d57550cc96cc"/>
-    <IsSearchable xmlns="4873beb7-5857-4685-be1f-d57550cc96cc">false</IsSearchable>
-    <TemplateTemplateType xmlns="4873beb7-5857-4685-be1f-d57550cc96cc">Word Document Template</TemplateTemplateType>
-    <Markets xmlns="4873beb7-5857-4685-be1f-d57550cc96cc"/>
-    <IntlLangReview xmlns="4873beb7-5857-4685-be1f-d57550cc96cc" xsi:nil="true"/>
-    <UAProjectedTotalWords xmlns="4873beb7-5857-4685-be1f-d57550cc96cc" xsi:nil="true"/>
-    <OutputCachingOn xmlns="4873beb7-5857-4685-be1f-d57550cc96cc">false</OutputCachingOn>
-    <AverageRating xmlns="4873beb7-5857-4685-be1f-d57550cc96cc" xsi:nil="true"/>
-    <LocMarketGroupTiers2 xmlns="4873beb7-5857-4685-be1f-d57550cc96cc" xsi:nil="true"/>
-    <APAuthor xmlns="4873beb7-5857-4685-be1f-d57550cc96cc">
-      <UserInfo>
-        <DisplayName>REDMOND\v-namall</DisplayName>
-        <AccountId>978</AccountId>
-        <AccountType/>
-      </UserInfo>
-    </APAuthor>
-    <TPCommandLine xmlns="4873beb7-5857-4685-be1f-d57550cc96cc" xsi:nil="true"/>
-    <LocManualTestRequired xmlns="4873beb7-5857-4685-be1f-d57550cc96cc">false</LocManualTestRequired>
-    <TPAppVersion xmlns="4873beb7-5857-4685-be1f-d57550cc96cc" xsi:nil="true"/>
-    <EditorialStatus xmlns="4873beb7-5857-4685-be1f-d57550cc96cc">Complete</EditorialStatus>
-    <LocProcessedForMarketsLookup xmlns="4873beb7-5857-4685-be1f-d57550cc96cc" xsi:nil="true"/>
-    <LastModifiedDateTime xmlns="4873beb7-5857-4685-be1f-d57550cc96cc" xsi:nil="true"/>
-    <TPLaunchHelpLinkType xmlns="4873beb7-5857-4685-be1f-d57550cc96cc">Template</TPLaunchHelpLinkType>
-    <ScenarioTagsTaxHTField0 xmlns="4873beb7-5857-4685-be1f-d57550cc96cc">
-      <Terms xmlns="http://schemas.microsoft.com/office/infopath/2007/PartnerControls"/>
-    </ScenarioTagsTaxHTField0>
-    <OriginalRelease xmlns="4873beb7-5857-4685-be1f-d57550cc96cc">14</OriginalRelease>
-    <LocalizationTagsTaxHTField0 xmlns="4873beb7-5857-4685-be1f-d57550cc96cc">
-      <Terms xmlns="http://schemas.microsoft.com/office/infopath/2007/PartnerControls"/>
-    </LocalizationTagsTaxHTField0>
-    <Manager xmlns="4873beb7-5857-4685-be1f-d57550cc96cc" xsi:nil="true"/>
-    <UALocRecommendation xmlns="4873beb7-5857-4685-be1f-d57550cc96cc">Localize</UALocRecommendation>
-    <LocOverallHandbackStatusLookup xmlns="4873beb7-5857-4685-be1f-d57550cc96cc" xsi:nil="true"/>
-    <ArtSampleDocs xmlns="4873beb7-5857-4685-be1f-d57550cc96cc" xsi:nil="true"/>
-    <UACurrentWords xmlns="4873beb7-5857-4685-be1f-d57550cc96cc" xsi:nil="true"/>
-    <ShowIn xmlns="4873beb7-5857-4685-be1f-d57550cc96cc">Show everywhere</ShowIn>
-    <CSXHash xmlns="4873beb7-5857-4685-be1f-d57550cc96cc" xsi:nil="true"/>
-    <VoteCount xmlns="4873beb7-5857-4685-be1f-d57550cc96cc" xsi:nil="true"/>
-    <InternalTagsTaxHTField0 xmlns="4873beb7-5857-4685-be1f-d57550cc96cc">
-      <Terms xmlns="http://schemas.microsoft.com/office/infopath/2007/PartnerControls"/>
-    </InternalTagsTaxHTField0>
-    <UANotes xmlns="4873beb7-5857-4685-be1f-d57550cc96cc" xsi:nil="true"/>
-  </documentManagement>
-</p:properties>
+<?mso-contentType ?>
+<FormTemplates xmlns="http://schemas.microsoft.com/sharepoint/v3/contenttype/forms">
+  <Display>DocumentLibraryForm</Display>
+  <Edit>AssetEditForm</Edit>
+  <New>DocumentLibraryForm</New>
+</FormTemplates>
 </file>
 
 <file path=customXml/item2.xml><?xml version="1.0" encoding="utf-8"?>
@@ -5606,20 +6910,145 @@
 </file>
 
 <file path=customXml/item3.xml><?xml version="1.0" encoding="utf-8"?>
-<?mso-contentType ?>
-<FormTemplates xmlns="http://schemas.microsoft.com/sharepoint/v3/contenttype/forms">
-  <Display>DocumentLibraryForm</Display>
-  <Edit>AssetEditForm</Edit>
-  <New>DocumentLibraryForm</New>
-</FormTemplates>
+<p:properties xmlns:p="http://schemas.microsoft.com/office/2006/metadata/properties" xmlns:xsi="http://www.w3.org/2001/XMLSchema-instance" xmlns:pc="http://schemas.microsoft.com/office/infopath/2007/PartnerControls">
+  <documentManagement>
+    <LocLastLocAttemptVersionTypeLookup xmlns="4873beb7-5857-4685-be1f-d57550cc96cc" xsi:nil="true"/>
+    <MarketSpecific xmlns="4873beb7-5857-4685-be1f-d57550cc96cc">false</MarketSpecific>
+    <ApprovalStatus xmlns="4873beb7-5857-4685-be1f-d57550cc96cc">InProgress</ApprovalStatus>
+    <LocComments xmlns="4873beb7-5857-4685-be1f-d57550cc96cc" xsi:nil="true"/>
+    <DirectSourceMarket xmlns="4873beb7-5857-4685-be1f-d57550cc96cc" xsi:nil="true"/>
+    <LocPublishedLinkedAssetsLookup xmlns="4873beb7-5857-4685-be1f-d57550cc96cc" xsi:nil="true"/>
+    <ThumbnailAssetId xmlns="4873beb7-5857-4685-be1f-d57550cc96cc" xsi:nil="true"/>
+    <PrimaryImageGen xmlns="4873beb7-5857-4685-be1f-d57550cc96cc">true</PrimaryImageGen>
+    <LegacyData xmlns="4873beb7-5857-4685-be1f-d57550cc96cc" xsi:nil="true"/>
+    <LocNewPublishedVersionLookup xmlns="4873beb7-5857-4685-be1f-d57550cc96cc" xsi:nil="true"/>
+    <NumericId xmlns="4873beb7-5857-4685-be1f-d57550cc96cc">102787001</NumericId>
+    <TPFriendlyName xmlns="4873beb7-5857-4685-be1f-d57550cc96cc" xsi:nil="true"/>
+    <LocOverallPublishStatusLookup xmlns="4873beb7-5857-4685-be1f-d57550cc96cc" xsi:nil="true"/>
+    <LocRecommendedHandoff xmlns="4873beb7-5857-4685-be1f-d57550cc96cc" xsi:nil="true"/>
+    <BlockPublish xmlns="4873beb7-5857-4685-be1f-d57550cc96cc">false</BlockPublish>
+    <BusinessGroup xmlns="4873beb7-5857-4685-be1f-d57550cc96cc" xsi:nil="true"/>
+    <OpenTemplate xmlns="4873beb7-5857-4685-be1f-d57550cc96cc">true</OpenTemplate>
+    <SourceTitle xmlns="4873beb7-5857-4685-be1f-d57550cc96cc" xsi:nil="true"/>
+    <LocOverallLocStatusLookup xmlns="4873beb7-5857-4685-be1f-d57550cc96cc" xsi:nil="true"/>
+    <APEditor xmlns="4873beb7-5857-4685-be1f-d57550cc96cc">
+      <UserInfo>
+        <DisplayName/>
+        <AccountId xsi:nil="true"/>
+        <AccountType/>
+      </UserInfo>
+    </APEditor>
+    <UALocComments xmlns="4873beb7-5857-4685-be1f-d57550cc96cc" xsi:nil="true"/>
+    <IntlLangReviewDate xmlns="4873beb7-5857-4685-be1f-d57550cc96cc" xsi:nil="true"/>
+    <PublishStatusLookup xmlns="4873beb7-5857-4685-be1f-d57550cc96cc">
+      <Value>1343188</Value>
+    </PublishStatusLookup>
+    <ParentAssetId xmlns="4873beb7-5857-4685-be1f-d57550cc96cc" xsi:nil="true"/>
+    <FeatureTagsTaxHTField0 xmlns="4873beb7-5857-4685-be1f-d57550cc96cc">
+      <Terms xmlns="http://schemas.microsoft.com/office/infopath/2007/PartnerControls"/>
+    </FeatureTagsTaxHTField0>
+    <MachineTranslated xmlns="4873beb7-5857-4685-be1f-d57550cc96cc">false</MachineTranslated>
+    <Providers xmlns="4873beb7-5857-4685-be1f-d57550cc96cc" xsi:nil="true"/>
+    <OriginalSourceMarket xmlns="4873beb7-5857-4685-be1f-d57550cc96cc" xsi:nil="true"/>
+    <APDescription xmlns="4873beb7-5857-4685-be1f-d57550cc96cc" xsi:nil="true"/>
+    <ContentItem xmlns="4873beb7-5857-4685-be1f-d57550cc96cc" xsi:nil="true"/>
+    <ClipArtFilename xmlns="4873beb7-5857-4685-be1f-d57550cc96cc" xsi:nil="true"/>
+    <TPInstallLocation xmlns="4873beb7-5857-4685-be1f-d57550cc96cc" xsi:nil="true"/>
+    <TimesCloned xmlns="4873beb7-5857-4685-be1f-d57550cc96cc" xsi:nil="true"/>
+    <PublishTargets xmlns="4873beb7-5857-4685-be1f-d57550cc96cc">OfficeOnlineVNext</PublishTargets>
+    <AcquiredFrom xmlns="4873beb7-5857-4685-be1f-d57550cc96cc">Internal MS</AcquiredFrom>
+    <AssetStart xmlns="4873beb7-5857-4685-be1f-d57550cc96cc">2011-11-23T17:29:00+00:00</AssetStart>
+    <FriendlyTitle xmlns="4873beb7-5857-4685-be1f-d57550cc96cc" xsi:nil="true"/>
+    <Provider xmlns="4873beb7-5857-4685-be1f-d57550cc96cc" xsi:nil="true"/>
+    <LastHandOff xmlns="4873beb7-5857-4685-be1f-d57550cc96cc" xsi:nil="true"/>
+    <TPClientViewer xmlns="4873beb7-5857-4685-be1f-d57550cc96cc" xsi:nil="true"/>
+    <TemplateStatus xmlns="4873beb7-5857-4685-be1f-d57550cc96cc">Complete</TemplateStatus>
+    <Downloads xmlns="4873beb7-5857-4685-be1f-d57550cc96cc">0</Downloads>
+    <OOCacheId xmlns="4873beb7-5857-4685-be1f-d57550cc96cc" xsi:nil="true"/>
+    <IsDeleted xmlns="4873beb7-5857-4685-be1f-d57550cc96cc">false</IsDeleted>
+    <LocPublishedDependentAssetsLookup xmlns="4873beb7-5857-4685-be1f-d57550cc96cc" xsi:nil="true"/>
+    <AssetExpire xmlns="4873beb7-5857-4685-be1f-d57550cc96cc">2029-05-12T07:00:00+00:00</AssetExpire>
+    <CSXSubmissionMarket xmlns="4873beb7-5857-4685-be1f-d57550cc96cc" xsi:nil="true"/>
+    <DSATActionTaken xmlns="4873beb7-5857-4685-be1f-d57550cc96cc" xsi:nil="true"/>
+    <SubmitterId xmlns="4873beb7-5857-4685-be1f-d57550cc96cc" xsi:nil="true"/>
+    <EditorialTags xmlns="4873beb7-5857-4685-be1f-d57550cc96cc" xsi:nil="true"/>
+    <TPExecutable xmlns="4873beb7-5857-4685-be1f-d57550cc96cc" xsi:nil="true"/>
+    <CSXSubmissionDate xmlns="4873beb7-5857-4685-be1f-d57550cc96cc" xsi:nil="true"/>
+    <CSXUpdate xmlns="4873beb7-5857-4685-be1f-d57550cc96cc">false</CSXUpdate>
+    <AssetType xmlns="4873beb7-5857-4685-be1f-d57550cc96cc">TP</AssetType>
+    <ApprovalLog xmlns="4873beb7-5857-4685-be1f-d57550cc96cc" xsi:nil="true"/>
+    <BugNumber xmlns="4873beb7-5857-4685-be1f-d57550cc96cc" xsi:nil="true"/>
+    <OriginAsset xmlns="4873beb7-5857-4685-be1f-d57550cc96cc" xsi:nil="true"/>
+    <TPComponent xmlns="4873beb7-5857-4685-be1f-d57550cc96cc" xsi:nil="true"/>
+    <Milestone xmlns="4873beb7-5857-4685-be1f-d57550cc96cc" xsi:nil="true"/>
+    <RecommendationsModifier xmlns="4873beb7-5857-4685-be1f-d57550cc96cc" xsi:nil="true"/>
+    <AssetId xmlns="4873beb7-5857-4685-be1f-d57550cc96cc">TP102787001</AssetId>
+    <PolicheckWords xmlns="4873beb7-5857-4685-be1f-d57550cc96cc" xsi:nil="true"/>
+    <TPLaunchHelpLink xmlns="4873beb7-5857-4685-be1f-d57550cc96cc" xsi:nil="true"/>
+    <IntlLocPriority xmlns="4873beb7-5857-4685-be1f-d57550cc96cc" xsi:nil="true"/>
+    <TPApplication xmlns="4873beb7-5857-4685-be1f-d57550cc96cc" xsi:nil="true"/>
+    <IntlLangReviewer xmlns="4873beb7-5857-4685-be1f-d57550cc96cc" xsi:nil="true"/>
+    <HandoffToMSDN xmlns="4873beb7-5857-4685-be1f-d57550cc96cc" xsi:nil="true"/>
+    <PlannedPubDate xmlns="4873beb7-5857-4685-be1f-d57550cc96cc" xsi:nil="true"/>
+    <CrawlForDependencies xmlns="4873beb7-5857-4685-be1f-d57550cc96cc">false</CrawlForDependencies>
+    <LocLastLocAttemptVersionLookup xmlns="4873beb7-5857-4685-be1f-d57550cc96cc">693888</LocLastLocAttemptVersionLookup>
+    <LocProcessedForHandoffsLookup xmlns="4873beb7-5857-4685-be1f-d57550cc96cc" xsi:nil="true"/>
+    <TrustLevel xmlns="4873beb7-5857-4685-be1f-d57550cc96cc">1 Microsoft Managed Content</TrustLevel>
+    <CampaignTagsTaxHTField0 xmlns="4873beb7-5857-4685-be1f-d57550cc96cc">
+      <Terms xmlns="http://schemas.microsoft.com/office/infopath/2007/PartnerControls"/>
+    </CampaignTagsTaxHTField0>
+    <TPNamespace xmlns="4873beb7-5857-4685-be1f-d57550cc96cc" xsi:nil="true"/>
+    <LocOverallPreviewStatusLookup xmlns="4873beb7-5857-4685-be1f-d57550cc96cc" xsi:nil="true"/>
+    <TaxCatchAll xmlns="4873beb7-5857-4685-be1f-d57550cc96cc"/>
+    <IsSearchable xmlns="4873beb7-5857-4685-be1f-d57550cc96cc">false</IsSearchable>
+    <TemplateTemplateType xmlns="4873beb7-5857-4685-be1f-d57550cc96cc">Word Document Template</TemplateTemplateType>
+    <Markets xmlns="4873beb7-5857-4685-be1f-d57550cc96cc"/>
+    <IntlLangReview xmlns="4873beb7-5857-4685-be1f-d57550cc96cc" xsi:nil="true"/>
+    <UAProjectedTotalWords xmlns="4873beb7-5857-4685-be1f-d57550cc96cc" xsi:nil="true"/>
+    <OutputCachingOn xmlns="4873beb7-5857-4685-be1f-d57550cc96cc">false</OutputCachingOn>
+    <AverageRating xmlns="4873beb7-5857-4685-be1f-d57550cc96cc" xsi:nil="true"/>
+    <LocMarketGroupTiers2 xmlns="4873beb7-5857-4685-be1f-d57550cc96cc" xsi:nil="true"/>
+    <APAuthor xmlns="4873beb7-5857-4685-be1f-d57550cc96cc">
+      <UserInfo>
+        <DisplayName>REDMOND\v-namall</DisplayName>
+        <AccountId>978</AccountId>
+        <AccountType/>
+      </UserInfo>
+    </APAuthor>
+    <TPCommandLine xmlns="4873beb7-5857-4685-be1f-d57550cc96cc" xsi:nil="true"/>
+    <LocManualTestRequired xmlns="4873beb7-5857-4685-be1f-d57550cc96cc">false</LocManualTestRequired>
+    <TPAppVersion xmlns="4873beb7-5857-4685-be1f-d57550cc96cc" xsi:nil="true"/>
+    <EditorialStatus xmlns="4873beb7-5857-4685-be1f-d57550cc96cc">Complete</EditorialStatus>
+    <LocProcessedForMarketsLookup xmlns="4873beb7-5857-4685-be1f-d57550cc96cc" xsi:nil="true"/>
+    <LastModifiedDateTime xmlns="4873beb7-5857-4685-be1f-d57550cc96cc" xsi:nil="true"/>
+    <TPLaunchHelpLinkType xmlns="4873beb7-5857-4685-be1f-d57550cc96cc">Template</TPLaunchHelpLinkType>
+    <ScenarioTagsTaxHTField0 xmlns="4873beb7-5857-4685-be1f-d57550cc96cc">
+      <Terms xmlns="http://schemas.microsoft.com/office/infopath/2007/PartnerControls"/>
+    </ScenarioTagsTaxHTField0>
+    <OriginalRelease xmlns="4873beb7-5857-4685-be1f-d57550cc96cc">14</OriginalRelease>
+    <LocalizationTagsTaxHTField0 xmlns="4873beb7-5857-4685-be1f-d57550cc96cc">
+      <Terms xmlns="http://schemas.microsoft.com/office/infopath/2007/PartnerControls"/>
+    </LocalizationTagsTaxHTField0>
+    <Manager xmlns="4873beb7-5857-4685-be1f-d57550cc96cc" xsi:nil="true"/>
+    <UALocRecommendation xmlns="4873beb7-5857-4685-be1f-d57550cc96cc">Localize</UALocRecommendation>
+    <LocOverallHandbackStatusLookup xmlns="4873beb7-5857-4685-be1f-d57550cc96cc" xsi:nil="true"/>
+    <ArtSampleDocs xmlns="4873beb7-5857-4685-be1f-d57550cc96cc" xsi:nil="true"/>
+    <UACurrentWords xmlns="4873beb7-5857-4685-be1f-d57550cc96cc" xsi:nil="true"/>
+    <ShowIn xmlns="4873beb7-5857-4685-be1f-d57550cc96cc">Show everywhere</ShowIn>
+    <CSXHash xmlns="4873beb7-5857-4685-be1f-d57550cc96cc" xsi:nil="true"/>
+    <VoteCount xmlns="4873beb7-5857-4685-be1f-d57550cc96cc" xsi:nil="true"/>
+    <InternalTagsTaxHTField0 xmlns="4873beb7-5857-4685-be1f-d57550cc96cc">
+      <Terms xmlns="http://schemas.microsoft.com/office/infopath/2007/PartnerControls"/>
+    </InternalTagsTaxHTField0>
+    <UANotes xmlns="4873beb7-5857-4685-be1f-d57550cc96cc" xsi:nil="true"/>
+  </documentManagement>
+</p:properties>
 </file>
 
 <file path=customXml/itemProps1.xml><?xml version="1.0" encoding="utf-8"?>
-<ds:datastoreItem xmlns:ds="http://schemas.openxmlformats.org/officeDocument/2006/customXml" ds:itemID="{7FBDB1CC-CEFB-4E46-8174-1F0AA0D30B24}">
+<ds:datastoreItem xmlns:ds="http://schemas.openxmlformats.org/officeDocument/2006/customXml" ds:itemID="{C01C3C56-10DB-49F7-B061-44D8728D078A}">
   <ds:schemaRefs>
-    <ds:schemaRef ds:uri="http://schemas.microsoft.com/office/2006/metadata/properties"/>
-    <ds:schemaRef ds:uri="http://schemas.microsoft.com/office/infopath/2007/PartnerControls"/>
-    <ds:schemaRef ds:uri="4873beb7-5857-4685-be1f-d57550cc96cc"/>
+    <ds:schemaRef ds:uri="http://schemas.microsoft.com/sharepoint/v3/contenttype/forms"/>
   </ds:schemaRefs>
 </ds:datastoreItem>
 </file>
@@ -5643,9 +7072,11 @@
 </file>
 
 <file path=customXml/itemProps3.xml><?xml version="1.0" encoding="utf-8"?>
-<ds:datastoreItem xmlns:ds="http://schemas.openxmlformats.org/officeDocument/2006/customXml" ds:itemID="{C01C3C56-10DB-49F7-B061-44D8728D078A}">
+<ds:datastoreItem xmlns:ds="http://schemas.openxmlformats.org/officeDocument/2006/customXml" ds:itemID="{7FBDB1CC-CEFB-4E46-8174-1F0AA0D30B24}">
   <ds:schemaRefs>
-    <ds:schemaRef ds:uri="http://schemas.microsoft.com/sharepoint/v3/contenttype/forms"/>
+    <ds:schemaRef ds:uri="http://schemas.microsoft.com/office/2006/metadata/properties"/>
+    <ds:schemaRef ds:uri="http://schemas.microsoft.com/office/infopath/2007/PartnerControls"/>
+    <ds:schemaRef ds:uri="4873beb7-5857-4685-be1f-d57550cc96cc"/>
   </ds:schemaRefs>
 </ds:datastoreItem>
 </file>
</xml_diff>